<commit_message>
+) Update final chapter of ass documentation
</commit_message>
<xml_diff>
--- a/4th_sem/ass/grill/HotSwapping/Documentation/Docuementation_Grill.docx
+++ b/4th_sem/ass/grill/HotSwapping/Documentation/Docuementation_Grill.docx
@@ -14396,6 +14396,7 @@
           <w:color w:val="4EC9B0"/>
           <w:sz w:val="19"/>
           <w:szCs w:val="19"/>
+          <w:highlight w:val="black"/>
         </w:rPr>
         <w:t>CodeCompileUtil</w:t>
       </w:r>
@@ -26819,39 +26820,9 @@
     <w:p>
       <w:r>
         <w:lastRenderedPageBreak/>
-        <w:t xml:space="preserve">After this we will now have redefined the class </w:t>
-      </w:r>
-      <w:proofErr w:type="spellStart"/>
-      <w:r>
-        <w:rPr>
-          <w:rFonts w:ascii="Consolas" w:hAnsi="Consolas" w:cs="Consolas"/>
-          <w:color w:val="4EC9B0"/>
-          <w:sz w:val="19"/>
-          <w:szCs w:val="19"/>
-          <w:highlight w:val="black"/>
-        </w:rPr>
-        <w:t>SubstractCalculator</w:t>
-      </w:r>
-      <w:proofErr w:type="spellEnd"/>
-      <w:r>
-        <w:rPr>
-          <w:rFonts w:ascii="Consolas" w:hAnsi="Consolas" w:cs="Consolas"/>
-          <w:color w:val="4EC9B0"/>
-          <w:sz w:val="19"/>
-          <w:szCs w:val="19"/>
-        </w:rPr>
-        <w:t xml:space="preserve"> </w:t>
+        <w:t>After this we will now have redefined the class</w:t>
       </w:r>
       <w:r>
-        <w:t>to become</w:t>
-      </w:r>
-      <w:r>
-        <w:rPr>
-          <w:rFonts w:ascii="Consolas" w:hAnsi="Consolas" w:cs="Consolas"/>
-          <w:color w:val="4EC9B0"/>
-          <w:sz w:val="19"/>
-          <w:szCs w:val="19"/>
-        </w:rPr>
         <w:t xml:space="preserve"> </w:t>
       </w:r>
       <w:proofErr w:type="spellStart"/>
@@ -26867,25 +26838,69 @@
       </w:r>
       <w:proofErr w:type="spellEnd"/>
       <w:r>
+        <w:t xml:space="preserve"> </w:t>
+      </w:r>
+      <w:r>
+        <w:t>to become</w:t>
+      </w:r>
+      <w:r>
+        <w:t xml:space="preserve"> </w:t>
+      </w:r>
+      <w:proofErr w:type="spellStart"/>
+      <w:r>
         <w:rPr>
           <w:rFonts w:ascii="Consolas" w:hAnsi="Consolas" w:cs="Consolas"/>
           <w:color w:val="4EC9B0"/>
           <w:sz w:val="19"/>
           <w:szCs w:val="19"/>
+          <w:highlight w:val="black"/>
         </w:rPr>
-        <w:t xml:space="preserve"> </w:t>
+        <w:t>SubstractCalculator</w:t>
+      </w:r>
+      <w:proofErr w:type="spellEnd"/>
+      <w:r>
+        <w:t xml:space="preserve">. This redefinition will </w:t>
       </w:r>
       <w:r>
-        <w:t>s</w:t>
+        <w:t xml:space="preserve">even apply for pre-existing instances. </w:t>
       </w:r>
       <w:r>
-        <w:t>s</w:t>
+        <w:t xml:space="preserve">There is just one limitation of Java’s </w:t>
       </w:r>
+      <w:proofErr w:type="spellStart"/>
       <w:r>
-        <w:t>sds</w:t>
+        <w:t>HotSwap</w:t>
       </w:r>
+      <w:proofErr w:type="spellEnd"/>
+      <w:r>
+        <w:t xml:space="preserve"> feature.  Current implementations require that both classes apply the same class schema before redefinition. There is no way to add new methods or new fields to a class when reloading.  In general the </w:t>
+      </w:r>
+      <w:proofErr w:type="spellStart"/>
+      <w:r>
+        <w:t>ByteBuddy</w:t>
+      </w:r>
+      <w:proofErr w:type="spellEnd"/>
+      <w:r>
+        <w:t xml:space="preserve"> Library is a nice little tool which is easy to use and it is worth to try it.  According to the official website there are plans to extend the </w:t>
+      </w:r>
+      <w:proofErr w:type="spellStart"/>
+      <w:r>
+        <w:t>HotSwap</w:t>
+      </w:r>
+      <w:proofErr w:type="spellEnd"/>
+      <w:r>
+        <w:t xml:space="preserve"> feature in the future. </w:t>
+      </w:r>
+    </w:p>
+    <w:p>
+      <w:pPr>
+        <w:pStyle w:val="berschrift1"/>
+      </w:pPr>
       <w:bookmarkStart w:id="6" w:name="_GoBack"/>
       <w:bookmarkEnd w:id="6"/>
+      <w:r>
+        <w:t>Python</w:t>
+      </w:r>
     </w:p>
     <w:sectPr>
       <w:footerReference w:type="first" r:id="rId20"/>
@@ -28645,7 +28660,7 @@
 </file>
 
 <file path=customXml/itemProps2.xml><?xml version="1.0" encoding="utf-8"?>
-<ds:datastoreItem xmlns:ds="http://schemas.openxmlformats.org/officeDocument/2006/customXml" ds:itemID="{DB797EC8-3993-47E8-B61C-843F4A8CFB75}">
+<ds:datastoreItem xmlns:ds="http://schemas.openxmlformats.org/officeDocument/2006/customXml" ds:itemID="{54EA0BA4-6299-4DAE-9268-A1B0C60F2B0F}">
   <ds:schemaRefs>
     <ds:schemaRef ds:uri="http://schemas.openxmlformats.org/officeDocument/2006/bibliography"/>
   </ds:schemaRefs>

</xml_diff>

<commit_message>
+) Update ass documentation
</commit_message>
<xml_diff>
--- a/4th_sem/ass/grill/HotSwapping/Documentation/Docuementation_Grill.docx
+++ b/4th_sem/ass/grill/HotSwapping/Documentation/Docuementation_Grill.docx
@@ -1353,7 +1353,7 @@
           <w:r>
             <w:fldChar w:fldCharType="separate"/>
           </w:r>
-          <w:hyperlink w:anchor="_Toc418550479" w:history="1">
+          <w:hyperlink w:anchor="_Toc418971065" w:history="1">
             <w:r>
               <w:rPr>
                 <w:rStyle w:val="Hyperlink"/>
@@ -1383,7 +1383,7 @@
               <w:lang w:val="de-AT" w:eastAsia="de-AT"/>
             </w:rPr>
           </w:pPr>
-          <w:hyperlink w:anchor="_Toc418550480" w:history="1">
+          <w:hyperlink w:anchor="_Toc418971066" w:history="1">
             <w:r>
               <w:rPr>
                 <w:rStyle w:val="Hyperlink"/>
@@ -1413,7 +1413,7 @@
               <w:lang w:val="de-AT" w:eastAsia="de-AT"/>
             </w:rPr>
           </w:pPr>
-          <w:hyperlink w:anchor="_Toc418550481" w:history="1">
+          <w:hyperlink w:anchor="_Toc418971067" w:history="1">
             <w:r>
               <w:rPr>
                 <w:rStyle w:val="Hyperlink"/>
@@ -1443,7 +1443,7 @@
               <w:lang w:val="de-AT" w:eastAsia="de-AT"/>
             </w:rPr>
           </w:pPr>
-          <w:hyperlink w:anchor="_Toc418550482" w:history="1">
+          <w:hyperlink w:anchor="_Toc418971068" w:history="1">
             <w:r>
               <w:rPr>
                 <w:rStyle w:val="Hyperlink"/>
@@ -1473,7 +1473,7 @@
               <w:lang w:val="de-AT" w:eastAsia="de-AT"/>
             </w:rPr>
           </w:pPr>
-          <w:hyperlink w:anchor="_Toc418550483" w:history="1">
+          <w:hyperlink w:anchor="_Toc418971069" w:history="1">
             <w:r>
               <w:rPr>
                 <w:rStyle w:val="Hyperlink"/>
@@ -1503,7 +1503,7 @@
               <w:lang w:val="de-AT" w:eastAsia="de-AT"/>
             </w:rPr>
           </w:pPr>
-          <w:hyperlink w:anchor="_Toc418550484" w:history="1">
+          <w:hyperlink w:anchor="_Toc418971070" w:history="1">
             <w:r>
               <w:rPr>
                 <w:rStyle w:val="Hyperlink"/>
@@ -1518,6 +1518,36 @@
               </w:rPr>
               <w:tab/>
               <w:t>6</w:t>
+            </w:r>
+          </w:hyperlink>
+        </w:p>
+        <w:p>
+          <w:pPr>
+            <w:pStyle w:val="Verzeichnis1"/>
+            <w:tabs>
+              <w:tab w:val="right" w:leader="dot" w:pos="9062"/>
+            </w:tabs>
+            <w:rPr>
+              <w:rFonts w:eastAsiaTheme="minorEastAsia"/>
+              <w:noProof/>
+              <w:lang w:val="de-AT" w:eastAsia="de-AT"/>
+            </w:rPr>
+          </w:pPr>
+          <w:hyperlink w:anchor="_Toc418971071" w:history="1">
+            <w:r>
+              <w:rPr>
+                <w:rStyle w:val="Hyperlink"/>
+                <w:noProof/>
+              </w:rPr>
+              <w:t>Python</w:t>
+            </w:r>
+            <w:r>
+              <w:rPr>
+                <w:noProof/>
+                <w:webHidden/>
+              </w:rPr>
+              <w:tab/>
+              <w:t>8</w:t>
             </w:r>
           </w:hyperlink>
         </w:p>
@@ -1551,7 +1581,7 @@
       <w:pPr>
         <w:pStyle w:val="berschrift1"/>
       </w:pPr>
-      <w:bookmarkStart w:id="0" w:name="_Toc418550479"/>
+      <w:bookmarkStart w:id="0" w:name="_Toc418971065"/>
       <w:r>
         <w:lastRenderedPageBreak/>
         <w:t>Hot swapping in C#</w:t>
@@ -2127,7 +2157,7 @@
       <w:pPr>
         <w:pStyle w:val="berschrift2"/>
       </w:pPr>
-      <w:bookmarkStart w:id="1" w:name="_Toc418550480"/>
+      <w:bookmarkStart w:id="1" w:name="_Toc418971066"/>
       <w:r>
         <w:t xml:space="preserve">Pointer </w:t>
       </w:r>
@@ -7348,7 +7378,7 @@
       <w:pPr>
         <w:pStyle w:val="berschrift2"/>
       </w:pPr>
-      <w:bookmarkStart w:id="2" w:name="_Toc418550481"/>
+      <w:bookmarkStart w:id="2" w:name="_Toc418971067"/>
       <w:r>
         <w:t xml:space="preserve">Mono Cecil </w:t>
       </w:r>
@@ -18212,7 +18242,7 @@
       <w:pPr>
         <w:pStyle w:val="berschrift1"/>
       </w:pPr>
-      <w:bookmarkStart w:id="3" w:name="_Toc418550482"/>
+      <w:bookmarkStart w:id="3" w:name="_Toc418971068"/>
       <w:r>
         <w:t xml:space="preserve">Hot swapping in </w:t>
       </w:r>
@@ -19250,7 +19280,7 @@
       <w:pPr>
         <w:pStyle w:val="berschrift2"/>
       </w:pPr>
-      <w:bookmarkStart w:id="4" w:name="_Toc418550483"/>
+      <w:bookmarkStart w:id="4" w:name="_Toc418971069"/>
       <w:r>
         <w:t>JavaAssist approach</w:t>
       </w:r>
@@ -22587,7 +22617,7 @@
       <w:pPr>
         <w:pStyle w:val="berschrift2"/>
       </w:pPr>
-      <w:bookmarkStart w:id="5" w:name="_Toc418550484"/>
+      <w:bookmarkStart w:id="5" w:name="_Toc418971070"/>
       <w:r>
         <w:t>ByteBuddy approach</w:t>
       </w:r>
@@ -25768,10 +25798,7 @@
         <w:t>class</w:t>
       </w:r>
       <w:r>
-        <w:t xml:space="preserve"> and is shown in the next code snippet</w:t>
-      </w:r>
-      <w:r>
-        <w:t>.</w:t>
+        <w:t xml:space="preserve"> and is shown in the next code snippet.</w:t>
       </w:r>
     </w:p>
     <w:p/>
@@ -25858,7 +25885,7 @@
                             <w:r>
                               <w:rPr>
                                 <w:rFonts w:ascii="Consolas" w:hAnsi="Consolas" w:cs="Consolas"/>
-                                <w:color w:val="569CD6"/>
+                                <w:color w:val="DCDCDC"/>
                                 <w:sz w:val="19"/>
                                 <w:szCs w:val="19"/>
                               </w:rPr>
@@ -26257,6 +26284,10 @@
           </mc:Choice>
           <mc:Fallback>
             <w:pict>
+              <v:shapetype id="_x0000_t202" coordsize="21600,21600" o:spt="202" path="m,l,21600r21600,l21600,xe">
+                <v:stroke joinstyle="miter"/>
+                <v:path gradientshapeok="t" o:connecttype="rect"/>
+              </v:shapetype>
               <v:shape id="_x0000_s1065" type="#_x0000_t202" style="position:absolute;margin-left:-5.6pt;margin-top:128.35pt;width:473.25pt;height:123.75pt;z-index:251706368;visibility:visible;mso-wrap-style:square;mso-width-percent:0;mso-height-percent:0;mso-wrap-distance-left:9pt;mso-wrap-distance-top:0;mso-wrap-distance-right:9pt;mso-wrap-distance-bottom:0;mso-position-horizontal:absolute;mso-position-horizontal-relative:text;mso-position-vertical:absolute;mso-position-vertical-relative:text;mso-width-percent:0;mso-height-percent:0;mso-width-relative:margin;mso-height-relative:margin;v-text-anchor:top" o:gfxdata="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" fillcolor="#404040 [2429]">
                 <v:textbox>
                   <w:txbxContent>
@@ -26277,7 +26308,7 @@
                       <w:r>
                         <w:rPr>
                           <w:rFonts w:ascii="Consolas" w:hAnsi="Consolas" w:cs="Consolas"/>
-                          <w:color w:val="569CD6"/>
+                          <w:color w:val="DCDCDC"/>
                           <w:sz w:val="19"/>
                           <w:szCs w:val="19"/>
                         </w:rPr>
@@ -26761,13 +26792,7 @@
         <w:t>method. This could be a very convenient alternative to the first solution</w:t>
       </w:r>
       <w:r>
-        <w:t xml:space="preserve">. In the version </w:t>
-      </w:r>
-      <w:r>
-        <w:t>0.5.6</w:t>
-      </w:r>
-      <w:r>
-        <w:t xml:space="preserve"> of </w:t>
+        <w:t xml:space="preserve">. In the version 0.5.6 of </w:t>
       </w:r>
       <w:proofErr w:type="spellStart"/>
       <w:r>
@@ -26778,10 +26803,7 @@
         <w:t xml:space="preserve"> there is a bug in the code which </w:t>
       </w:r>
       <w:r>
-        <w:t xml:space="preserve">prevents you from starting an application with </w:t>
-      </w:r>
-      <w:r>
-        <w:t>-</w:t>
+        <w:t>prevents you from starting an application with -</w:t>
       </w:r>
       <w:proofErr w:type="spellStart"/>
       <w:r>
@@ -26789,10 +26811,7 @@
       </w:r>
       <w:proofErr w:type="spellEnd"/>
       <w:r>
-        <w:t xml:space="preserve"> parameter</w:t>
-      </w:r>
-      <w:r>
-        <w:t xml:space="preserve">s. I have contact the developer of </w:t>
+        <w:t xml:space="preserve"> parameters. I have contact the developer of </w:t>
       </w:r>
       <w:proofErr w:type="spellStart"/>
       <w:r>
@@ -26896,14 +26915,3500 @@
       <w:pPr>
         <w:pStyle w:val="berschrift1"/>
       </w:pPr>
-      <w:bookmarkStart w:id="6" w:name="_GoBack"/>
+      <w:bookmarkStart w:id="6" w:name="_Toc418971071"/>
+      <w:r>
+        <w:t>Python</w:t>
+      </w:r>
       <w:bookmarkEnd w:id="6"/>
-      <w:r>
-        <w:t>Python</w:t>
-      </w:r>
+    </w:p>
+    <w:p/>
+    <w:p>
+      <w:r>
+        <w:t xml:space="preserve">In Python two approaches of hot swapping have been evaluated. </w:t>
+      </w:r>
+      <w:r>
+        <w:t xml:space="preserve">For this program I used Python version 3.4.3. </w:t>
+      </w:r>
+      <w:r>
+        <w:t xml:space="preserve">Python provides the feature of dynamically load modules and reloads already loaded modules. For demonstration purpose </w:t>
+      </w:r>
+      <w:r>
+        <w:t xml:space="preserve">a simple test program </w:t>
+      </w:r>
+      <w:r>
+        <w:t>which</w:t>
+      </w:r>
+      <w:r>
+        <w:t xml:space="preserve"> loads a module and executes</w:t>
+      </w:r>
+      <w:r>
+        <w:t xml:space="preserve"> a function</w:t>
+      </w:r>
+      <w:r>
+        <w:t xml:space="preserve"> was developed</w:t>
+      </w:r>
+      <w:r>
+        <w:t>. The skeleton from the program is shown below.</w:t>
+      </w:r>
+    </w:p>
+    <w:p>
+      <w:r>
+        <w:rPr>
+          <w:rFonts w:ascii="Segoe UI" w:hAnsi="Segoe UI" w:cs="Segoe UI"/>
+          <w:noProof/>
+          <w:color w:val="111111"/>
+          <w:sz w:val="21"/>
+          <w:szCs w:val="21"/>
+          <w:shd w:val="clear" w:color="auto" w:fill="FFFFFF"/>
+          <w:lang w:val="de-AT" w:eastAsia="de-AT"/>
+        </w:rPr>
+        <mc:AlternateContent>
+          <mc:Choice Requires="wps">
+            <w:drawing>
+              <wp:anchor distT="0" distB="0" distL="114300" distR="114300" simplePos="0" relativeHeight="251708416" behindDoc="0" locked="0" layoutInCell="1" allowOverlap="1" wp14:anchorId="4061ACAE" wp14:editId="7E2A6321">
+                <wp:simplePos x="0" y="0"/>
+                <wp:positionH relativeFrom="column">
+                  <wp:posOffset>-53975</wp:posOffset>
+                </wp:positionH>
+                <wp:positionV relativeFrom="paragraph">
+                  <wp:posOffset>7620</wp:posOffset>
+                </wp:positionV>
+                <wp:extent cx="6010275" cy="3276600"/>
+                <wp:effectExtent l="0" t="0" r="28575" b="19050"/>
+                <wp:wrapNone/>
+                <wp:docPr id="295" name="Textfeld 2"/>
+                <wp:cNvGraphicFramePr>
+                  <a:graphicFrameLocks xmlns:a="http://schemas.openxmlformats.org/drawingml/2006/main"/>
+                </wp:cNvGraphicFramePr>
+                <a:graphic xmlns:a="http://schemas.openxmlformats.org/drawingml/2006/main">
+                  <a:graphicData uri="http://schemas.microsoft.com/office/word/2010/wordprocessingShape">
+                    <wps:wsp>
+                      <wps:cNvSpPr txBox="1">
+                        <a:spLocks noChangeArrowheads="1"/>
+                      </wps:cNvSpPr>
+                      <wps:spPr bwMode="auto">
+                        <a:xfrm>
+                          <a:off x="0" y="0"/>
+                          <a:ext cx="6010275" cy="3276600"/>
+                        </a:xfrm>
+                        <a:prstGeom prst="rect">
+                          <a:avLst/>
+                        </a:prstGeom>
+                        <a:solidFill>
+                          <a:schemeClr val="tx1">
+                            <a:lumMod val="75000"/>
+                            <a:lumOff val="25000"/>
+                          </a:schemeClr>
+                        </a:solidFill>
+                        <a:ln w="9525">
+                          <a:solidFill>
+                            <a:srgbClr val="000000"/>
+                          </a:solidFill>
+                          <a:miter lim="800000"/>
+                          <a:headEnd/>
+                          <a:tailEnd/>
+                        </a:ln>
+                      </wps:spPr>
+                      <wps:txbx>
+                        <w:txbxContent>
+                          <w:p>
+                            <w:pPr>
+                              <w:spacing w:after="0"/>
+                              <w:ind w:firstLine="709"/>
+                              <w:rPr>
+                                <w:rFonts w:ascii="Consolas" w:hAnsi="Consolas" w:cs="Consolas"/>
+                                <w:color w:val="DCDCDC"/>
+                                <w:sz w:val="19"/>
+                                <w:szCs w:val="19"/>
+                              </w:rPr>
+                            </w:pPr>
+                            <w:proofErr w:type="gramStart"/>
+                            <w:r>
+                              <w:rPr>
+                                <w:rFonts w:ascii="Consolas" w:hAnsi="Consolas" w:cs="Consolas"/>
+                                <w:color w:val="569CD6"/>
+                                <w:sz w:val="19"/>
+                                <w:szCs w:val="19"/>
+                              </w:rPr>
+                              <w:t>from</w:t>
+                            </w:r>
+                            <w:proofErr w:type="gramEnd"/>
+                            <w:r>
+                              <w:rPr>
+                                <w:rFonts w:ascii="Consolas" w:hAnsi="Consolas" w:cs="Consolas"/>
+                                <w:color w:val="DCDCDC"/>
+                                <w:sz w:val="19"/>
+                                <w:szCs w:val="19"/>
+                              </w:rPr>
+                              <w:t xml:space="preserve"> </w:t>
+                            </w:r>
+                            <w:proofErr w:type="spellStart"/>
+                            <w:r>
+                              <w:rPr>
+                                <w:rFonts w:ascii="Consolas" w:hAnsi="Consolas" w:cs="Consolas"/>
+                                <w:color w:val="DCDCDC"/>
+                                <w:sz w:val="19"/>
+                                <w:szCs w:val="19"/>
+                              </w:rPr>
+                              <w:t>importedModule</w:t>
+                            </w:r>
+                            <w:proofErr w:type="spellEnd"/>
+                            <w:r>
+                              <w:rPr>
+                                <w:rFonts w:ascii="Consolas" w:hAnsi="Consolas" w:cs="Consolas"/>
+                                <w:color w:val="DCDCDC"/>
+                                <w:sz w:val="19"/>
+                                <w:szCs w:val="19"/>
+                              </w:rPr>
+                              <w:t xml:space="preserve"> </w:t>
+                            </w:r>
+                            <w:r>
+                              <w:rPr>
+                                <w:rFonts w:ascii="Consolas" w:hAnsi="Consolas" w:cs="Consolas"/>
+                                <w:color w:val="569CD6"/>
+                                <w:sz w:val="19"/>
+                                <w:szCs w:val="19"/>
+                              </w:rPr>
+                              <w:t>import</w:t>
+                            </w:r>
+                            <w:r>
+                              <w:rPr>
+                                <w:rFonts w:ascii="Consolas" w:hAnsi="Consolas" w:cs="Consolas"/>
+                                <w:color w:val="DCDCDC"/>
+                                <w:sz w:val="19"/>
+                                <w:szCs w:val="19"/>
+                              </w:rPr>
+                              <w:t xml:space="preserve"> </w:t>
+                            </w:r>
+                            <w:proofErr w:type="spellStart"/>
+                            <w:r>
+                              <w:rPr>
+                                <w:rFonts w:ascii="Consolas" w:hAnsi="Consolas" w:cs="Consolas"/>
+                                <w:color w:val="DCDCDC"/>
+                                <w:sz w:val="19"/>
+                                <w:szCs w:val="19"/>
+                              </w:rPr>
+                              <w:t>ModuleClass</w:t>
+                            </w:r>
+                            <w:proofErr w:type="spellEnd"/>
+                          </w:p>
+                          <w:p>
+                            <w:pPr>
+                              <w:spacing w:after="0"/>
+                              <w:ind w:firstLine="709"/>
+                              <w:rPr>
+                                <w:rFonts w:ascii="Consolas" w:hAnsi="Consolas" w:cs="Consolas"/>
+                                <w:color w:val="DCDCDC"/>
+                                <w:sz w:val="19"/>
+                                <w:szCs w:val="19"/>
+                              </w:rPr>
+                            </w:pPr>
+                          </w:p>
+                          <w:p>
+                            <w:pPr>
+                              <w:spacing w:after="0"/>
+                              <w:ind w:firstLine="709"/>
+                              <w:rPr>
+                                <w:rFonts w:ascii="Consolas" w:hAnsi="Consolas" w:cs="Consolas"/>
+                                <w:color w:val="DCDCDC"/>
+                                <w:sz w:val="19"/>
+                                <w:szCs w:val="19"/>
+                              </w:rPr>
+                            </w:pPr>
+                            <w:proofErr w:type="spellStart"/>
+                            <w:proofErr w:type="gramStart"/>
+                            <w:r>
+                              <w:rPr>
+                                <w:rFonts w:ascii="Consolas" w:hAnsi="Consolas" w:cs="Consolas"/>
+                                <w:color w:val="569CD6"/>
+                                <w:sz w:val="19"/>
+                                <w:szCs w:val="19"/>
+                              </w:rPr>
+                              <w:t>def</w:t>
+                            </w:r>
+                            <w:proofErr w:type="spellEnd"/>
+                            <w:proofErr w:type="gramEnd"/>
+                            <w:r>
+                              <w:rPr>
+                                <w:rFonts w:ascii="Consolas" w:hAnsi="Consolas" w:cs="Consolas"/>
+                                <w:color w:val="DCDCDC"/>
+                                <w:sz w:val="19"/>
+                                <w:szCs w:val="19"/>
+                              </w:rPr>
+                              <w:t xml:space="preserve"> </w:t>
+                            </w:r>
+                            <w:r>
+                              <w:rPr>
+                                <w:rFonts w:ascii="Consolas" w:hAnsi="Consolas" w:cs="Consolas"/>
+                                <w:color w:val="FF6699"/>
+                                <w:sz w:val="19"/>
+                                <w:szCs w:val="19"/>
+                              </w:rPr>
+                              <w:t>main</w:t>
+                            </w:r>
+                            <w:r>
+                              <w:rPr>
+                                <w:rFonts w:ascii="Consolas" w:hAnsi="Consolas" w:cs="Consolas"/>
+                                <w:color w:val="DCDCDC"/>
+                                <w:sz w:val="19"/>
+                                <w:szCs w:val="19"/>
+                              </w:rPr>
+                              <w:t>():</w:t>
+                            </w:r>
+                          </w:p>
+                          <w:p>
+                            <w:pPr>
+                              <w:spacing w:after="0"/>
+                              <w:ind w:firstLine="709"/>
+                              <w:rPr>
+                                <w:rFonts w:ascii="Consolas" w:hAnsi="Consolas" w:cs="Consolas"/>
+                                <w:color w:val="DCDCDC"/>
+                                <w:sz w:val="19"/>
+                                <w:szCs w:val="19"/>
+                              </w:rPr>
+                            </w:pPr>
+                            <w:r>
+                              <w:rPr>
+                                <w:rFonts w:ascii="Consolas" w:hAnsi="Consolas" w:cs="Consolas"/>
+                                <w:color w:val="DCDCDC"/>
+                                <w:sz w:val="19"/>
+                                <w:szCs w:val="19"/>
+                              </w:rPr>
+                              <w:t xml:space="preserve">   </w:t>
+                            </w:r>
+                            <w:proofErr w:type="gramStart"/>
+                            <w:r>
+                              <w:rPr>
+                                <w:rFonts w:ascii="Consolas" w:hAnsi="Consolas" w:cs="Consolas"/>
+                                <w:color w:val="569CD6"/>
+                                <w:sz w:val="19"/>
+                                <w:szCs w:val="19"/>
+                              </w:rPr>
+                              <w:t>while</w:t>
+                            </w:r>
+                            <w:proofErr w:type="gramEnd"/>
+                            <w:r>
+                              <w:rPr>
+                                <w:rFonts w:ascii="Consolas" w:hAnsi="Consolas" w:cs="Consolas"/>
+                                <w:color w:val="569CD6"/>
+                                <w:sz w:val="19"/>
+                                <w:szCs w:val="19"/>
+                              </w:rPr>
+                              <w:t xml:space="preserve"> True</w:t>
+                            </w:r>
+                            <w:r>
+                              <w:rPr>
+                                <w:rFonts w:ascii="Consolas" w:hAnsi="Consolas" w:cs="Consolas"/>
+                                <w:color w:val="DCDCDC"/>
+                                <w:sz w:val="19"/>
+                                <w:szCs w:val="19"/>
+                              </w:rPr>
+                              <w:t>:</w:t>
+                            </w:r>
+                          </w:p>
+                          <w:p>
+                            <w:pPr>
+                              <w:spacing w:after="0"/>
+                              <w:ind w:firstLine="709"/>
+                              <w:rPr>
+                                <w:rFonts w:ascii="Consolas" w:hAnsi="Consolas" w:cs="Consolas"/>
+                                <w:color w:val="DCDCDC"/>
+                                <w:sz w:val="19"/>
+                                <w:szCs w:val="19"/>
+                              </w:rPr>
+                            </w:pPr>
+                            <w:r>
+                              <w:rPr>
+                                <w:rFonts w:ascii="Consolas" w:hAnsi="Consolas" w:cs="Consolas"/>
+                                <w:color w:val="DCDCDC"/>
+                                <w:sz w:val="19"/>
+                                <w:szCs w:val="19"/>
+                              </w:rPr>
+                              <w:t xml:space="preserve">      </w:t>
+                            </w:r>
+                            <w:proofErr w:type="spellStart"/>
+                            <w:proofErr w:type="gramStart"/>
+                            <w:r>
+                              <w:rPr>
+                                <w:rFonts w:ascii="Consolas" w:hAnsi="Consolas" w:cs="Consolas"/>
+                                <w:color w:val="DCDCDC"/>
+                                <w:sz w:val="19"/>
+                                <w:szCs w:val="19"/>
+                              </w:rPr>
+                              <w:t>inputValue</w:t>
+                            </w:r>
+                            <w:proofErr w:type="spellEnd"/>
+                            <w:proofErr w:type="gramEnd"/>
+                            <w:r>
+                              <w:rPr>
+                                <w:rFonts w:ascii="Consolas" w:hAnsi="Consolas" w:cs="Consolas"/>
+                                <w:color w:val="DCDCDC"/>
+                                <w:sz w:val="19"/>
+                                <w:szCs w:val="19"/>
+                              </w:rPr>
+                              <w:t xml:space="preserve"> = input</w:t>
+                            </w:r>
+                            <w:r>
+                              <w:rPr>
+                                <w:rFonts w:ascii="Consolas" w:hAnsi="Consolas" w:cs="Consolas"/>
+                                <w:color w:val="BFBFBF" w:themeColor="background1" w:themeShade="BF"/>
+                                <w:sz w:val="19"/>
+                                <w:szCs w:val="19"/>
+                              </w:rPr>
+                              <w:t>("Want to execute program? (y/ n): ")</w:t>
+                            </w:r>
+                          </w:p>
+                          <w:p>
+                            <w:pPr>
+                              <w:spacing w:after="0"/>
+                              <w:ind w:firstLine="709"/>
+                              <w:rPr>
+                                <w:rFonts w:ascii="Consolas" w:hAnsi="Consolas" w:cs="Consolas"/>
+                                <w:color w:val="DCDCDC"/>
+                                <w:sz w:val="19"/>
+                                <w:szCs w:val="19"/>
+                              </w:rPr>
+                            </w:pPr>
+                            <w:r>
+                              <w:rPr>
+                                <w:rFonts w:ascii="Consolas" w:hAnsi="Consolas" w:cs="Consolas"/>
+                                <w:color w:val="DCDCDC"/>
+                                <w:sz w:val="19"/>
+                                <w:szCs w:val="19"/>
+                              </w:rPr>
+                              <w:t xml:space="preserve">      </w:t>
+                            </w:r>
+                            <w:proofErr w:type="gramStart"/>
+                            <w:r>
+                              <w:rPr>
+                                <w:rFonts w:ascii="Consolas" w:hAnsi="Consolas" w:cs="Consolas"/>
+                                <w:color w:val="569CD6"/>
+                                <w:sz w:val="19"/>
+                                <w:szCs w:val="19"/>
+                              </w:rPr>
+                              <w:t>if</w:t>
+                            </w:r>
+                            <w:proofErr w:type="gramEnd"/>
+                            <w:r>
+                              <w:rPr>
+                                <w:rFonts w:ascii="Consolas" w:hAnsi="Consolas" w:cs="Consolas"/>
+                                <w:color w:val="DCDCDC"/>
+                                <w:sz w:val="19"/>
+                                <w:szCs w:val="19"/>
+                              </w:rPr>
+                              <w:t xml:space="preserve"> </w:t>
+                            </w:r>
+                            <w:proofErr w:type="spellStart"/>
+                            <w:r>
+                              <w:rPr>
+                                <w:rFonts w:ascii="Consolas" w:hAnsi="Consolas" w:cs="Consolas"/>
+                                <w:color w:val="DCDCDC"/>
+                                <w:sz w:val="19"/>
+                                <w:szCs w:val="19"/>
+                              </w:rPr>
+                              <w:t>inputValue</w:t>
+                            </w:r>
+                            <w:proofErr w:type="spellEnd"/>
+                            <w:r>
+                              <w:rPr>
+                                <w:rFonts w:ascii="Consolas" w:hAnsi="Consolas" w:cs="Consolas"/>
+                                <w:color w:val="DCDCDC"/>
+                                <w:sz w:val="19"/>
+                                <w:szCs w:val="19"/>
+                              </w:rPr>
+                              <w:t xml:space="preserve"> == </w:t>
+                            </w:r>
+                            <w:r>
+                              <w:rPr>
+                                <w:rFonts w:ascii="Consolas" w:hAnsi="Consolas" w:cs="Consolas"/>
+                                <w:color w:val="BFBFBF" w:themeColor="background1" w:themeShade="BF"/>
+                                <w:sz w:val="19"/>
+                                <w:szCs w:val="19"/>
+                              </w:rPr>
+                              <w:t>"n":</w:t>
+                            </w:r>
+                          </w:p>
+                          <w:p>
+                            <w:pPr>
+                              <w:spacing w:after="0"/>
+                              <w:ind w:firstLine="709"/>
+                              <w:rPr>
+                                <w:rFonts w:ascii="Consolas" w:hAnsi="Consolas" w:cs="Consolas"/>
+                                <w:color w:val="DCDCDC"/>
+                                <w:sz w:val="19"/>
+                                <w:szCs w:val="19"/>
+                              </w:rPr>
+                            </w:pPr>
+                            <w:r>
+                              <w:rPr>
+                                <w:rFonts w:ascii="Consolas" w:hAnsi="Consolas" w:cs="Consolas"/>
+                                <w:color w:val="DCDCDC"/>
+                                <w:sz w:val="19"/>
+                                <w:szCs w:val="19"/>
+                              </w:rPr>
+                              <w:t xml:space="preserve">          </w:t>
+                            </w:r>
+                            <w:proofErr w:type="gramStart"/>
+                            <w:r>
+                              <w:rPr>
+                                <w:rFonts w:ascii="Consolas" w:hAnsi="Consolas" w:cs="Consolas"/>
+                                <w:color w:val="569CD6"/>
+                                <w:sz w:val="19"/>
+                                <w:szCs w:val="19"/>
+                              </w:rPr>
+                              <w:t>break</w:t>
+                            </w:r>
+                            <w:proofErr w:type="gramEnd"/>
+                            <w:r>
+                              <w:rPr>
+                                <w:rFonts w:ascii="Consolas" w:hAnsi="Consolas" w:cs="Consolas"/>
+                                <w:color w:val="DCDCDC"/>
+                                <w:sz w:val="19"/>
+                                <w:szCs w:val="19"/>
+                              </w:rPr>
+                              <w:t>;</w:t>
+                            </w:r>
+                          </w:p>
+                          <w:p>
+                            <w:pPr>
+                              <w:spacing w:after="0"/>
+                              <w:ind w:firstLine="709"/>
+                              <w:rPr>
+                                <w:rFonts w:ascii="Consolas" w:hAnsi="Consolas" w:cs="Consolas"/>
+                                <w:color w:val="DCDCDC"/>
+                                <w:sz w:val="19"/>
+                                <w:szCs w:val="19"/>
+                              </w:rPr>
+                            </w:pPr>
+                            <w:r>
+                              <w:rPr>
+                                <w:rFonts w:ascii="Consolas" w:hAnsi="Consolas" w:cs="Consolas"/>
+                                <w:color w:val="DCDCDC"/>
+                                <w:sz w:val="19"/>
+                                <w:szCs w:val="19"/>
+                              </w:rPr>
+                              <w:t xml:space="preserve">      </w:t>
+                            </w:r>
+                            <w:r>
+                              <w:rPr>
+                                <w:rFonts w:ascii="Consolas" w:hAnsi="Consolas" w:cs="Consolas"/>
+                                <w:color w:val="00B050"/>
+                                <w:sz w:val="19"/>
+                                <w:szCs w:val="19"/>
+                              </w:rPr>
+                              <w:t># dynamically load module</w:t>
+                            </w:r>
+                          </w:p>
+                          <w:p>
+                            <w:pPr>
+                              <w:spacing w:after="0"/>
+                              <w:ind w:firstLine="709"/>
+                              <w:rPr>
+                                <w:rFonts w:ascii="Consolas" w:hAnsi="Consolas" w:cs="Consolas"/>
+                                <w:color w:val="DCDCDC"/>
+                                <w:sz w:val="19"/>
+                                <w:szCs w:val="19"/>
+                              </w:rPr>
+                            </w:pPr>
+                            <w:r>
+                              <w:rPr>
+                                <w:rFonts w:ascii="Consolas" w:hAnsi="Consolas" w:cs="Consolas"/>
+                                <w:color w:val="DCDCDC"/>
+                                <w:sz w:val="19"/>
+                                <w:szCs w:val="19"/>
+                              </w:rPr>
+                              <w:t xml:space="preserve">      </w:t>
+                            </w:r>
+                            <w:proofErr w:type="spellStart"/>
+                            <w:proofErr w:type="gramStart"/>
+                            <w:r>
+                              <w:rPr>
+                                <w:rFonts w:ascii="Consolas" w:hAnsi="Consolas" w:cs="Consolas"/>
+                                <w:color w:val="DCDCDC"/>
+                                <w:sz w:val="19"/>
+                                <w:szCs w:val="19"/>
+                              </w:rPr>
+                              <w:t>dynamicExecute</w:t>
+                            </w:r>
+                            <w:proofErr w:type="spellEnd"/>
+                            <w:r>
+                              <w:rPr>
+                                <w:rFonts w:ascii="Consolas" w:hAnsi="Consolas" w:cs="Consolas"/>
+                                <w:color w:val="DCDCDC"/>
+                                <w:sz w:val="19"/>
+                                <w:szCs w:val="19"/>
+                              </w:rPr>
+                              <w:t>()</w:t>
+                            </w:r>
+                            <w:proofErr w:type="gramEnd"/>
+                          </w:p>
+                          <w:p>
+                            <w:pPr>
+                              <w:spacing w:after="0"/>
+                              <w:ind w:firstLine="709"/>
+                              <w:rPr>
+                                <w:rFonts w:ascii="Consolas" w:hAnsi="Consolas" w:cs="Consolas"/>
+                                <w:color w:val="00B050"/>
+                                <w:sz w:val="19"/>
+                                <w:szCs w:val="19"/>
+                              </w:rPr>
+                            </w:pPr>
+                            <w:r>
+                              <w:rPr>
+                                <w:rFonts w:ascii="Consolas" w:hAnsi="Consolas" w:cs="Consolas"/>
+                                <w:color w:val="DCDCDC"/>
+                                <w:sz w:val="19"/>
+                                <w:szCs w:val="19"/>
+                              </w:rPr>
+                              <w:t xml:space="preserve">      </w:t>
+                            </w:r>
+                            <w:r>
+                              <w:rPr>
+                                <w:rFonts w:ascii="Consolas" w:hAnsi="Consolas" w:cs="Consolas"/>
+                                <w:color w:val="00B050"/>
+                                <w:sz w:val="19"/>
+                                <w:szCs w:val="19"/>
+                              </w:rPr>
+                              <w:t># reload loaded module</w:t>
+                            </w:r>
+                          </w:p>
+                          <w:p>
+                            <w:pPr>
+                              <w:spacing w:after="0"/>
+                              <w:ind w:firstLine="709"/>
+                              <w:rPr>
+                                <w:rFonts w:ascii="Consolas" w:hAnsi="Consolas" w:cs="Consolas"/>
+                                <w:color w:val="DCDCDC"/>
+                                <w:sz w:val="19"/>
+                                <w:szCs w:val="19"/>
+                              </w:rPr>
+                            </w:pPr>
+                            <w:r>
+                              <w:rPr>
+                                <w:rFonts w:ascii="Consolas" w:hAnsi="Consolas" w:cs="Consolas"/>
+                                <w:color w:val="DCDCDC"/>
+                                <w:sz w:val="19"/>
+                                <w:szCs w:val="19"/>
+                              </w:rPr>
+                              <w:t xml:space="preserve">      </w:t>
+                            </w:r>
+                            <w:proofErr w:type="spellStart"/>
+                            <w:proofErr w:type="gramStart"/>
+                            <w:r>
+                              <w:rPr>
+                                <w:rFonts w:ascii="Consolas" w:hAnsi="Consolas" w:cs="Consolas"/>
+                                <w:color w:val="DCDCDC"/>
+                                <w:sz w:val="19"/>
+                                <w:szCs w:val="19"/>
+                              </w:rPr>
+                              <w:t>reloadExecute</w:t>
+                            </w:r>
+                            <w:proofErr w:type="spellEnd"/>
+                            <w:r>
+                              <w:rPr>
+                                <w:rFonts w:ascii="Consolas" w:hAnsi="Consolas" w:cs="Consolas"/>
+                                <w:color w:val="DCDCDC"/>
+                                <w:sz w:val="19"/>
+                                <w:szCs w:val="19"/>
+                              </w:rPr>
+                              <w:t>()</w:t>
+                            </w:r>
+                            <w:proofErr w:type="gramEnd"/>
+                          </w:p>
+                          <w:p>
+                            <w:pPr>
+                              <w:spacing w:after="0"/>
+                              <w:ind w:firstLine="709"/>
+                              <w:rPr>
+                                <w:rFonts w:ascii="Consolas" w:hAnsi="Consolas" w:cs="Consolas"/>
+                                <w:color w:val="DCDCDC"/>
+                                <w:sz w:val="19"/>
+                                <w:szCs w:val="19"/>
+                              </w:rPr>
+                            </w:pPr>
+                          </w:p>
+                          <w:p>
+                            <w:pPr>
+                              <w:spacing w:after="0"/>
+                              <w:ind w:firstLine="709"/>
+                              <w:rPr>
+                                <w:rFonts w:ascii="Consolas" w:hAnsi="Consolas" w:cs="Consolas"/>
+                                <w:color w:val="DCDCDC"/>
+                                <w:sz w:val="19"/>
+                                <w:szCs w:val="19"/>
+                              </w:rPr>
+                            </w:pPr>
+                            <w:proofErr w:type="spellStart"/>
+                            <w:proofErr w:type="gramStart"/>
+                            <w:r>
+                              <w:rPr>
+                                <w:rFonts w:ascii="Consolas" w:hAnsi="Consolas" w:cs="Consolas"/>
+                                <w:color w:val="DCDCDC"/>
+                                <w:sz w:val="19"/>
+                                <w:szCs w:val="19"/>
+                              </w:rPr>
+                              <w:t>def</w:t>
+                            </w:r>
+                            <w:proofErr w:type="spellEnd"/>
+                            <w:proofErr w:type="gramEnd"/>
+                            <w:r>
+                              <w:rPr>
+                                <w:rFonts w:ascii="Consolas" w:hAnsi="Consolas" w:cs="Consolas"/>
+                                <w:color w:val="DCDCDC"/>
+                                <w:sz w:val="19"/>
+                                <w:szCs w:val="19"/>
+                              </w:rPr>
+                              <w:t xml:space="preserve"> </w:t>
+                            </w:r>
+                            <w:proofErr w:type="spellStart"/>
+                            <w:r>
+                              <w:rPr>
+                                <w:rFonts w:ascii="Consolas" w:hAnsi="Consolas" w:cs="Consolas"/>
+                                <w:color w:val="FF6699"/>
+                                <w:sz w:val="19"/>
+                                <w:szCs w:val="19"/>
+                              </w:rPr>
+                              <w:t>dynamicExecute</w:t>
+                            </w:r>
+                            <w:proofErr w:type="spellEnd"/>
+                            <w:r>
+                              <w:rPr>
+                                <w:rFonts w:ascii="Consolas" w:hAnsi="Consolas" w:cs="Consolas"/>
+                                <w:color w:val="DCDCDC"/>
+                                <w:sz w:val="19"/>
+                                <w:szCs w:val="19"/>
+                              </w:rPr>
+                              <w:t>():</w:t>
+                            </w:r>
+                          </w:p>
+                          <w:p>
+                            <w:pPr>
+                              <w:spacing w:after="0"/>
+                              <w:ind w:firstLine="709"/>
+                              <w:rPr>
+                                <w:rFonts w:ascii="Consolas" w:hAnsi="Consolas" w:cs="Consolas"/>
+                                <w:color w:val="DCDCDC"/>
+                                <w:sz w:val="19"/>
+                                <w:szCs w:val="19"/>
+                              </w:rPr>
+                            </w:pPr>
+                            <w:r>
+                              <w:rPr>
+                                <w:rFonts w:ascii="Consolas" w:hAnsi="Consolas" w:cs="Consolas"/>
+                                <w:color w:val="DCDCDC"/>
+                                <w:sz w:val="19"/>
+                                <w:szCs w:val="19"/>
+                              </w:rPr>
+                              <w:t xml:space="preserve">      </w:t>
+                            </w:r>
+                          </w:p>
+                          <w:p>
+                            <w:pPr>
+                              <w:spacing w:after="0"/>
+                              <w:ind w:firstLine="709"/>
+                              <w:rPr>
+                                <w:rFonts w:ascii="Consolas" w:hAnsi="Consolas" w:cs="Consolas"/>
+                                <w:color w:val="DCDCDC"/>
+                                <w:sz w:val="19"/>
+                                <w:szCs w:val="19"/>
+                              </w:rPr>
+                            </w:pPr>
+                          </w:p>
+                          <w:p>
+                            <w:pPr>
+                              <w:spacing w:after="0"/>
+                              <w:ind w:firstLine="709"/>
+                              <w:rPr>
+                                <w:rFonts w:ascii="Consolas" w:hAnsi="Consolas" w:cs="Consolas"/>
+                                <w:color w:val="DCDCDC"/>
+                                <w:sz w:val="19"/>
+                                <w:szCs w:val="19"/>
+                              </w:rPr>
+                            </w:pPr>
+                            <w:proofErr w:type="spellStart"/>
+                            <w:proofErr w:type="gramStart"/>
+                            <w:r>
+                              <w:rPr>
+                                <w:rFonts w:ascii="Consolas" w:hAnsi="Consolas" w:cs="Consolas"/>
+                                <w:color w:val="569CD6"/>
+                                <w:sz w:val="19"/>
+                                <w:szCs w:val="19"/>
+                              </w:rPr>
+                              <w:t>def</w:t>
+                            </w:r>
+                            <w:proofErr w:type="spellEnd"/>
+                            <w:proofErr w:type="gramEnd"/>
+                            <w:r>
+                              <w:rPr>
+                                <w:rFonts w:ascii="Consolas" w:hAnsi="Consolas" w:cs="Consolas"/>
+                                <w:color w:val="DCDCDC"/>
+                                <w:sz w:val="19"/>
+                                <w:szCs w:val="19"/>
+                              </w:rPr>
+                              <w:t xml:space="preserve"> </w:t>
+                            </w:r>
+                            <w:proofErr w:type="spellStart"/>
+                            <w:r>
+                              <w:rPr>
+                                <w:rFonts w:ascii="Consolas" w:hAnsi="Consolas" w:cs="Consolas"/>
+                                <w:color w:val="FF6699"/>
+                                <w:sz w:val="19"/>
+                                <w:szCs w:val="19"/>
+                              </w:rPr>
+                              <w:t>reloadExecute</w:t>
+                            </w:r>
+                            <w:proofErr w:type="spellEnd"/>
+                            <w:r>
+                              <w:rPr>
+                                <w:rFonts w:ascii="Consolas" w:hAnsi="Consolas" w:cs="Consolas"/>
+                                <w:color w:val="DCDCDC"/>
+                                <w:sz w:val="19"/>
+                                <w:szCs w:val="19"/>
+                              </w:rPr>
+                              <w:t>():</w:t>
+                            </w:r>
+                          </w:p>
+                          <w:p>
+                            <w:pPr>
+                              <w:spacing w:after="0"/>
+                              <w:ind w:firstLine="709"/>
+                              <w:rPr>
+                                <w:rFonts w:ascii="Consolas" w:hAnsi="Consolas" w:cs="Consolas"/>
+                                <w:color w:val="DCDCDC"/>
+                                <w:sz w:val="19"/>
+                                <w:szCs w:val="19"/>
+                              </w:rPr>
+                            </w:pPr>
+                            <w:r>
+                              <w:rPr>
+                                <w:rFonts w:ascii="Consolas" w:hAnsi="Consolas" w:cs="Consolas"/>
+                                <w:color w:val="DCDCDC"/>
+                                <w:sz w:val="19"/>
+                                <w:szCs w:val="19"/>
+                              </w:rPr>
+                              <w:t xml:space="preserve">      </w:t>
+                            </w:r>
+                          </w:p>
+                          <w:p>
+                            <w:pPr>
+                              <w:spacing w:after="0"/>
+                              <w:ind w:firstLine="709"/>
+                              <w:rPr>
+                                <w:rFonts w:ascii="Consolas" w:hAnsi="Consolas" w:cs="Consolas"/>
+                                <w:color w:val="DCDCDC"/>
+                                <w:sz w:val="19"/>
+                                <w:szCs w:val="19"/>
+                              </w:rPr>
+                            </w:pPr>
+                          </w:p>
+                          <w:p>
+                            <w:pPr>
+                              <w:spacing w:after="0"/>
+                              <w:ind w:firstLine="709"/>
+                              <w:rPr>
+                                <w:rFonts w:ascii="Consolas" w:hAnsi="Consolas" w:cs="Consolas"/>
+                                <w:color w:val="DCDCDC"/>
+                                <w:sz w:val="19"/>
+                                <w:szCs w:val="19"/>
+                              </w:rPr>
+                            </w:pPr>
+                            <w:proofErr w:type="gramStart"/>
+                            <w:r>
+                              <w:rPr>
+                                <w:rFonts w:ascii="Consolas" w:hAnsi="Consolas" w:cs="Consolas"/>
+                                <w:color w:val="569CD6"/>
+                                <w:sz w:val="19"/>
+                                <w:szCs w:val="19"/>
+                              </w:rPr>
+                              <w:t>if</w:t>
+                            </w:r>
+                            <w:r>
+                              <w:rPr>
+                                <w:rFonts w:ascii="Consolas" w:hAnsi="Consolas" w:cs="Consolas"/>
+                                <w:color w:val="DCDCDC"/>
+                                <w:sz w:val="19"/>
+                                <w:szCs w:val="19"/>
+                              </w:rPr>
+                              <w:t xml:space="preserve">  _</w:t>
+                            </w:r>
+                            <w:proofErr w:type="gramEnd"/>
+                            <w:r>
+                              <w:rPr>
+                                <w:rFonts w:ascii="Consolas" w:hAnsi="Consolas" w:cs="Consolas"/>
+                                <w:color w:val="DCDCDC"/>
+                                <w:sz w:val="19"/>
+                                <w:szCs w:val="19"/>
+                              </w:rPr>
+                              <w:t xml:space="preserve">_name__ </w:t>
+                            </w:r>
+                            <w:r>
+                              <w:rPr>
+                                <w:rFonts w:ascii="Consolas" w:hAnsi="Consolas" w:cs="Consolas"/>
+                                <w:color w:val="569CD6"/>
+                                <w:sz w:val="19"/>
+                                <w:szCs w:val="19"/>
+                              </w:rPr>
+                              <w:t>==</w:t>
+                            </w:r>
+                            <w:r>
+                              <w:rPr>
+                                <w:rFonts w:ascii="Consolas" w:hAnsi="Consolas" w:cs="Consolas"/>
+                                <w:color w:val="DCDCDC"/>
+                                <w:sz w:val="19"/>
+                                <w:szCs w:val="19"/>
+                              </w:rPr>
+                              <w:t>'__</w:t>
+                            </w:r>
+                            <w:proofErr w:type="spellStart"/>
+                            <w:r>
+                              <w:rPr>
+                                <w:rFonts w:ascii="Consolas" w:hAnsi="Consolas" w:cs="Consolas"/>
+                                <w:color w:val="DCDCDC"/>
+                                <w:sz w:val="19"/>
+                                <w:szCs w:val="19"/>
+                              </w:rPr>
+                              <w:t>main__':main</w:t>
+                            </w:r>
+                            <w:proofErr w:type="spellEnd"/>
+                            <w:r>
+                              <w:rPr>
+                                <w:rFonts w:ascii="Consolas" w:hAnsi="Consolas" w:cs="Consolas"/>
+                                <w:color w:val="DCDCDC"/>
+                                <w:sz w:val="19"/>
+                                <w:szCs w:val="19"/>
+                              </w:rPr>
+                              <w:t>()</w:t>
+                            </w:r>
+                          </w:p>
+                        </w:txbxContent>
+                      </wps:txbx>
+                      <wps:bodyPr rot="0" vert="horz" wrap="square" lIns="91440" tIns="45720" rIns="91440" bIns="45720" anchor="t" anchorCtr="0">
+                        <a:noAutofit/>
+                      </wps:bodyPr>
+                    </wps:wsp>
+                  </a:graphicData>
+                </a:graphic>
+                <wp14:sizeRelH relativeFrom="margin">
+                  <wp14:pctWidth>0</wp14:pctWidth>
+                </wp14:sizeRelH>
+                <wp14:sizeRelV relativeFrom="margin">
+                  <wp14:pctHeight>0</wp14:pctHeight>
+                </wp14:sizeRelV>
+              </wp:anchor>
+            </w:drawing>
+          </mc:Choice>
+          <mc:Fallback>
+            <w:pict>
+              <v:shape id="_x0000_s1066" type="#_x0000_t202" style="position:absolute;margin-left:-4.25pt;margin-top:.6pt;width:473.25pt;height:258pt;z-index:251708416;visibility:visible;mso-wrap-style:square;mso-width-percent:0;mso-height-percent:0;mso-wrap-distance-left:9pt;mso-wrap-distance-top:0;mso-wrap-distance-right:9pt;mso-wrap-distance-bottom:0;mso-position-horizontal:absolute;mso-position-horizontal-relative:text;mso-position-vertical:absolute;mso-position-vertical-relative:text;mso-width-percent:0;mso-height-percent:0;mso-width-relative:margin;mso-height-relative:margin;v-text-anchor:top" o:gfxdata="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" fillcolor="#404040 [2429]">
+                <v:textbox>
+                  <w:txbxContent>
+                    <w:p>
+                      <w:pPr>
+                        <w:spacing w:after="0"/>
+                        <w:ind w:firstLine="709"/>
+                        <w:rPr>
+                          <w:rFonts w:ascii="Consolas" w:hAnsi="Consolas" w:cs="Consolas"/>
+                          <w:color w:val="DCDCDC"/>
+                          <w:sz w:val="19"/>
+                          <w:szCs w:val="19"/>
+                        </w:rPr>
+                      </w:pPr>
+                      <w:proofErr w:type="gramStart"/>
+                      <w:r>
+                        <w:rPr>
+                          <w:rFonts w:ascii="Consolas" w:hAnsi="Consolas" w:cs="Consolas"/>
+                          <w:color w:val="569CD6"/>
+                          <w:sz w:val="19"/>
+                          <w:szCs w:val="19"/>
+                        </w:rPr>
+                        <w:t>from</w:t>
+                      </w:r>
+                      <w:proofErr w:type="gramEnd"/>
+                      <w:r>
+                        <w:rPr>
+                          <w:rFonts w:ascii="Consolas" w:hAnsi="Consolas" w:cs="Consolas"/>
+                          <w:color w:val="DCDCDC"/>
+                          <w:sz w:val="19"/>
+                          <w:szCs w:val="19"/>
+                        </w:rPr>
+                        <w:t xml:space="preserve"> </w:t>
+                      </w:r>
+                      <w:proofErr w:type="spellStart"/>
+                      <w:r>
+                        <w:rPr>
+                          <w:rFonts w:ascii="Consolas" w:hAnsi="Consolas" w:cs="Consolas"/>
+                          <w:color w:val="DCDCDC"/>
+                          <w:sz w:val="19"/>
+                          <w:szCs w:val="19"/>
+                        </w:rPr>
+                        <w:t>importedModule</w:t>
+                      </w:r>
+                      <w:proofErr w:type="spellEnd"/>
+                      <w:r>
+                        <w:rPr>
+                          <w:rFonts w:ascii="Consolas" w:hAnsi="Consolas" w:cs="Consolas"/>
+                          <w:color w:val="DCDCDC"/>
+                          <w:sz w:val="19"/>
+                          <w:szCs w:val="19"/>
+                        </w:rPr>
+                        <w:t xml:space="preserve"> </w:t>
+                      </w:r>
+                      <w:r>
+                        <w:rPr>
+                          <w:rFonts w:ascii="Consolas" w:hAnsi="Consolas" w:cs="Consolas"/>
+                          <w:color w:val="569CD6"/>
+                          <w:sz w:val="19"/>
+                          <w:szCs w:val="19"/>
+                        </w:rPr>
+                        <w:t>import</w:t>
+                      </w:r>
+                      <w:r>
+                        <w:rPr>
+                          <w:rFonts w:ascii="Consolas" w:hAnsi="Consolas" w:cs="Consolas"/>
+                          <w:color w:val="DCDCDC"/>
+                          <w:sz w:val="19"/>
+                          <w:szCs w:val="19"/>
+                        </w:rPr>
+                        <w:t xml:space="preserve"> </w:t>
+                      </w:r>
+                      <w:proofErr w:type="spellStart"/>
+                      <w:r>
+                        <w:rPr>
+                          <w:rFonts w:ascii="Consolas" w:hAnsi="Consolas" w:cs="Consolas"/>
+                          <w:color w:val="DCDCDC"/>
+                          <w:sz w:val="19"/>
+                          <w:szCs w:val="19"/>
+                        </w:rPr>
+                        <w:t>ModuleClass</w:t>
+                      </w:r>
+                      <w:proofErr w:type="spellEnd"/>
+                    </w:p>
+                    <w:p>
+                      <w:pPr>
+                        <w:spacing w:after="0"/>
+                        <w:ind w:firstLine="709"/>
+                        <w:rPr>
+                          <w:rFonts w:ascii="Consolas" w:hAnsi="Consolas" w:cs="Consolas"/>
+                          <w:color w:val="DCDCDC"/>
+                          <w:sz w:val="19"/>
+                          <w:szCs w:val="19"/>
+                        </w:rPr>
+                      </w:pPr>
+                    </w:p>
+                    <w:p>
+                      <w:pPr>
+                        <w:spacing w:after="0"/>
+                        <w:ind w:firstLine="709"/>
+                        <w:rPr>
+                          <w:rFonts w:ascii="Consolas" w:hAnsi="Consolas" w:cs="Consolas"/>
+                          <w:color w:val="DCDCDC"/>
+                          <w:sz w:val="19"/>
+                          <w:szCs w:val="19"/>
+                        </w:rPr>
+                      </w:pPr>
+                      <w:proofErr w:type="spellStart"/>
+                      <w:proofErr w:type="gramStart"/>
+                      <w:r>
+                        <w:rPr>
+                          <w:rFonts w:ascii="Consolas" w:hAnsi="Consolas" w:cs="Consolas"/>
+                          <w:color w:val="569CD6"/>
+                          <w:sz w:val="19"/>
+                          <w:szCs w:val="19"/>
+                        </w:rPr>
+                        <w:t>def</w:t>
+                      </w:r>
+                      <w:proofErr w:type="spellEnd"/>
+                      <w:proofErr w:type="gramEnd"/>
+                      <w:r>
+                        <w:rPr>
+                          <w:rFonts w:ascii="Consolas" w:hAnsi="Consolas" w:cs="Consolas"/>
+                          <w:color w:val="DCDCDC"/>
+                          <w:sz w:val="19"/>
+                          <w:szCs w:val="19"/>
+                        </w:rPr>
+                        <w:t xml:space="preserve"> </w:t>
+                      </w:r>
+                      <w:r>
+                        <w:rPr>
+                          <w:rFonts w:ascii="Consolas" w:hAnsi="Consolas" w:cs="Consolas"/>
+                          <w:color w:val="FF6699"/>
+                          <w:sz w:val="19"/>
+                          <w:szCs w:val="19"/>
+                        </w:rPr>
+                        <w:t>main</w:t>
+                      </w:r>
+                      <w:r>
+                        <w:rPr>
+                          <w:rFonts w:ascii="Consolas" w:hAnsi="Consolas" w:cs="Consolas"/>
+                          <w:color w:val="DCDCDC"/>
+                          <w:sz w:val="19"/>
+                          <w:szCs w:val="19"/>
+                        </w:rPr>
+                        <w:t>():</w:t>
+                      </w:r>
+                    </w:p>
+                    <w:p>
+                      <w:pPr>
+                        <w:spacing w:after="0"/>
+                        <w:ind w:firstLine="709"/>
+                        <w:rPr>
+                          <w:rFonts w:ascii="Consolas" w:hAnsi="Consolas" w:cs="Consolas"/>
+                          <w:color w:val="DCDCDC"/>
+                          <w:sz w:val="19"/>
+                          <w:szCs w:val="19"/>
+                        </w:rPr>
+                      </w:pPr>
+                      <w:r>
+                        <w:rPr>
+                          <w:rFonts w:ascii="Consolas" w:hAnsi="Consolas" w:cs="Consolas"/>
+                          <w:color w:val="DCDCDC"/>
+                          <w:sz w:val="19"/>
+                          <w:szCs w:val="19"/>
+                        </w:rPr>
+                        <w:t xml:space="preserve">   </w:t>
+                      </w:r>
+                      <w:proofErr w:type="gramStart"/>
+                      <w:r>
+                        <w:rPr>
+                          <w:rFonts w:ascii="Consolas" w:hAnsi="Consolas" w:cs="Consolas"/>
+                          <w:color w:val="569CD6"/>
+                          <w:sz w:val="19"/>
+                          <w:szCs w:val="19"/>
+                        </w:rPr>
+                        <w:t>while</w:t>
+                      </w:r>
+                      <w:proofErr w:type="gramEnd"/>
+                      <w:r>
+                        <w:rPr>
+                          <w:rFonts w:ascii="Consolas" w:hAnsi="Consolas" w:cs="Consolas"/>
+                          <w:color w:val="569CD6"/>
+                          <w:sz w:val="19"/>
+                          <w:szCs w:val="19"/>
+                        </w:rPr>
+                        <w:t xml:space="preserve"> True</w:t>
+                      </w:r>
+                      <w:r>
+                        <w:rPr>
+                          <w:rFonts w:ascii="Consolas" w:hAnsi="Consolas" w:cs="Consolas"/>
+                          <w:color w:val="DCDCDC"/>
+                          <w:sz w:val="19"/>
+                          <w:szCs w:val="19"/>
+                        </w:rPr>
+                        <w:t>:</w:t>
+                      </w:r>
+                    </w:p>
+                    <w:p>
+                      <w:pPr>
+                        <w:spacing w:after="0"/>
+                        <w:ind w:firstLine="709"/>
+                        <w:rPr>
+                          <w:rFonts w:ascii="Consolas" w:hAnsi="Consolas" w:cs="Consolas"/>
+                          <w:color w:val="DCDCDC"/>
+                          <w:sz w:val="19"/>
+                          <w:szCs w:val="19"/>
+                        </w:rPr>
+                      </w:pPr>
+                      <w:r>
+                        <w:rPr>
+                          <w:rFonts w:ascii="Consolas" w:hAnsi="Consolas" w:cs="Consolas"/>
+                          <w:color w:val="DCDCDC"/>
+                          <w:sz w:val="19"/>
+                          <w:szCs w:val="19"/>
+                        </w:rPr>
+                        <w:t xml:space="preserve">      </w:t>
+                      </w:r>
+                      <w:proofErr w:type="spellStart"/>
+                      <w:proofErr w:type="gramStart"/>
+                      <w:r>
+                        <w:rPr>
+                          <w:rFonts w:ascii="Consolas" w:hAnsi="Consolas" w:cs="Consolas"/>
+                          <w:color w:val="DCDCDC"/>
+                          <w:sz w:val="19"/>
+                          <w:szCs w:val="19"/>
+                        </w:rPr>
+                        <w:t>inputValue</w:t>
+                      </w:r>
+                      <w:proofErr w:type="spellEnd"/>
+                      <w:proofErr w:type="gramEnd"/>
+                      <w:r>
+                        <w:rPr>
+                          <w:rFonts w:ascii="Consolas" w:hAnsi="Consolas" w:cs="Consolas"/>
+                          <w:color w:val="DCDCDC"/>
+                          <w:sz w:val="19"/>
+                          <w:szCs w:val="19"/>
+                        </w:rPr>
+                        <w:t xml:space="preserve"> = input</w:t>
+                      </w:r>
+                      <w:r>
+                        <w:rPr>
+                          <w:rFonts w:ascii="Consolas" w:hAnsi="Consolas" w:cs="Consolas"/>
+                          <w:color w:val="BFBFBF" w:themeColor="background1" w:themeShade="BF"/>
+                          <w:sz w:val="19"/>
+                          <w:szCs w:val="19"/>
+                        </w:rPr>
+                        <w:t>("Want to execute program? (y/ n): ")</w:t>
+                      </w:r>
+                    </w:p>
+                    <w:p>
+                      <w:pPr>
+                        <w:spacing w:after="0"/>
+                        <w:ind w:firstLine="709"/>
+                        <w:rPr>
+                          <w:rFonts w:ascii="Consolas" w:hAnsi="Consolas" w:cs="Consolas"/>
+                          <w:color w:val="DCDCDC"/>
+                          <w:sz w:val="19"/>
+                          <w:szCs w:val="19"/>
+                        </w:rPr>
+                      </w:pPr>
+                      <w:r>
+                        <w:rPr>
+                          <w:rFonts w:ascii="Consolas" w:hAnsi="Consolas" w:cs="Consolas"/>
+                          <w:color w:val="DCDCDC"/>
+                          <w:sz w:val="19"/>
+                          <w:szCs w:val="19"/>
+                        </w:rPr>
+                        <w:t xml:space="preserve">      </w:t>
+                      </w:r>
+                      <w:proofErr w:type="gramStart"/>
+                      <w:r>
+                        <w:rPr>
+                          <w:rFonts w:ascii="Consolas" w:hAnsi="Consolas" w:cs="Consolas"/>
+                          <w:color w:val="569CD6"/>
+                          <w:sz w:val="19"/>
+                          <w:szCs w:val="19"/>
+                        </w:rPr>
+                        <w:t>if</w:t>
+                      </w:r>
+                      <w:proofErr w:type="gramEnd"/>
+                      <w:r>
+                        <w:rPr>
+                          <w:rFonts w:ascii="Consolas" w:hAnsi="Consolas" w:cs="Consolas"/>
+                          <w:color w:val="DCDCDC"/>
+                          <w:sz w:val="19"/>
+                          <w:szCs w:val="19"/>
+                        </w:rPr>
+                        <w:t xml:space="preserve"> </w:t>
+                      </w:r>
+                      <w:proofErr w:type="spellStart"/>
+                      <w:r>
+                        <w:rPr>
+                          <w:rFonts w:ascii="Consolas" w:hAnsi="Consolas" w:cs="Consolas"/>
+                          <w:color w:val="DCDCDC"/>
+                          <w:sz w:val="19"/>
+                          <w:szCs w:val="19"/>
+                        </w:rPr>
+                        <w:t>inputValue</w:t>
+                      </w:r>
+                      <w:proofErr w:type="spellEnd"/>
+                      <w:r>
+                        <w:rPr>
+                          <w:rFonts w:ascii="Consolas" w:hAnsi="Consolas" w:cs="Consolas"/>
+                          <w:color w:val="DCDCDC"/>
+                          <w:sz w:val="19"/>
+                          <w:szCs w:val="19"/>
+                        </w:rPr>
+                        <w:t xml:space="preserve"> == </w:t>
+                      </w:r>
+                      <w:r>
+                        <w:rPr>
+                          <w:rFonts w:ascii="Consolas" w:hAnsi="Consolas" w:cs="Consolas"/>
+                          <w:color w:val="BFBFBF" w:themeColor="background1" w:themeShade="BF"/>
+                          <w:sz w:val="19"/>
+                          <w:szCs w:val="19"/>
+                        </w:rPr>
+                        <w:t>"n":</w:t>
+                      </w:r>
+                    </w:p>
+                    <w:p>
+                      <w:pPr>
+                        <w:spacing w:after="0"/>
+                        <w:ind w:firstLine="709"/>
+                        <w:rPr>
+                          <w:rFonts w:ascii="Consolas" w:hAnsi="Consolas" w:cs="Consolas"/>
+                          <w:color w:val="DCDCDC"/>
+                          <w:sz w:val="19"/>
+                          <w:szCs w:val="19"/>
+                        </w:rPr>
+                      </w:pPr>
+                      <w:r>
+                        <w:rPr>
+                          <w:rFonts w:ascii="Consolas" w:hAnsi="Consolas" w:cs="Consolas"/>
+                          <w:color w:val="DCDCDC"/>
+                          <w:sz w:val="19"/>
+                          <w:szCs w:val="19"/>
+                        </w:rPr>
+                        <w:t xml:space="preserve">          </w:t>
+                      </w:r>
+                      <w:proofErr w:type="gramStart"/>
+                      <w:r>
+                        <w:rPr>
+                          <w:rFonts w:ascii="Consolas" w:hAnsi="Consolas" w:cs="Consolas"/>
+                          <w:color w:val="569CD6"/>
+                          <w:sz w:val="19"/>
+                          <w:szCs w:val="19"/>
+                        </w:rPr>
+                        <w:t>break</w:t>
+                      </w:r>
+                      <w:proofErr w:type="gramEnd"/>
+                      <w:r>
+                        <w:rPr>
+                          <w:rFonts w:ascii="Consolas" w:hAnsi="Consolas" w:cs="Consolas"/>
+                          <w:color w:val="DCDCDC"/>
+                          <w:sz w:val="19"/>
+                          <w:szCs w:val="19"/>
+                        </w:rPr>
+                        <w:t>;</w:t>
+                      </w:r>
+                    </w:p>
+                    <w:p>
+                      <w:pPr>
+                        <w:spacing w:after="0"/>
+                        <w:ind w:firstLine="709"/>
+                        <w:rPr>
+                          <w:rFonts w:ascii="Consolas" w:hAnsi="Consolas" w:cs="Consolas"/>
+                          <w:color w:val="DCDCDC"/>
+                          <w:sz w:val="19"/>
+                          <w:szCs w:val="19"/>
+                        </w:rPr>
+                      </w:pPr>
+                      <w:r>
+                        <w:rPr>
+                          <w:rFonts w:ascii="Consolas" w:hAnsi="Consolas" w:cs="Consolas"/>
+                          <w:color w:val="DCDCDC"/>
+                          <w:sz w:val="19"/>
+                          <w:szCs w:val="19"/>
+                        </w:rPr>
+                        <w:t xml:space="preserve">      </w:t>
+                      </w:r>
+                      <w:r>
+                        <w:rPr>
+                          <w:rFonts w:ascii="Consolas" w:hAnsi="Consolas" w:cs="Consolas"/>
+                          <w:color w:val="00B050"/>
+                          <w:sz w:val="19"/>
+                          <w:szCs w:val="19"/>
+                        </w:rPr>
+                        <w:t># dynamically load module</w:t>
+                      </w:r>
+                    </w:p>
+                    <w:p>
+                      <w:pPr>
+                        <w:spacing w:after="0"/>
+                        <w:ind w:firstLine="709"/>
+                        <w:rPr>
+                          <w:rFonts w:ascii="Consolas" w:hAnsi="Consolas" w:cs="Consolas"/>
+                          <w:color w:val="DCDCDC"/>
+                          <w:sz w:val="19"/>
+                          <w:szCs w:val="19"/>
+                        </w:rPr>
+                      </w:pPr>
+                      <w:r>
+                        <w:rPr>
+                          <w:rFonts w:ascii="Consolas" w:hAnsi="Consolas" w:cs="Consolas"/>
+                          <w:color w:val="DCDCDC"/>
+                          <w:sz w:val="19"/>
+                          <w:szCs w:val="19"/>
+                        </w:rPr>
+                        <w:t xml:space="preserve">      </w:t>
+                      </w:r>
+                      <w:proofErr w:type="spellStart"/>
+                      <w:proofErr w:type="gramStart"/>
+                      <w:r>
+                        <w:rPr>
+                          <w:rFonts w:ascii="Consolas" w:hAnsi="Consolas" w:cs="Consolas"/>
+                          <w:color w:val="DCDCDC"/>
+                          <w:sz w:val="19"/>
+                          <w:szCs w:val="19"/>
+                        </w:rPr>
+                        <w:t>dynamicExecute</w:t>
+                      </w:r>
+                      <w:proofErr w:type="spellEnd"/>
+                      <w:r>
+                        <w:rPr>
+                          <w:rFonts w:ascii="Consolas" w:hAnsi="Consolas" w:cs="Consolas"/>
+                          <w:color w:val="DCDCDC"/>
+                          <w:sz w:val="19"/>
+                          <w:szCs w:val="19"/>
+                        </w:rPr>
+                        <w:t>()</w:t>
+                      </w:r>
+                      <w:proofErr w:type="gramEnd"/>
+                    </w:p>
+                    <w:p>
+                      <w:pPr>
+                        <w:spacing w:after="0"/>
+                        <w:ind w:firstLine="709"/>
+                        <w:rPr>
+                          <w:rFonts w:ascii="Consolas" w:hAnsi="Consolas" w:cs="Consolas"/>
+                          <w:color w:val="00B050"/>
+                          <w:sz w:val="19"/>
+                          <w:szCs w:val="19"/>
+                        </w:rPr>
+                      </w:pPr>
+                      <w:r>
+                        <w:rPr>
+                          <w:rFonts w:ascii="Consolas" w:hAnsi="Consolas" w:cs="Consolas"/>
+                          <w:color w:val="DCDCDC"/>
+                          <w:sz w:val="19"/>
+                          <w:szCs w:val="19"/>
+                        </w:rPr>
+                        <w:t xml:space="preserve">      </w:t>
+                      </w:r>
+                      <w:r>
+                        <w:rPr>
+                          <w:rFonts w:ascii="Consolas" w:hAnsi="Consolas" w:cs="Consolas"/>
+                          <w:color w:val="00B050"/>
+                          <w:sz w:val="19"/>
+                          <w:szCs w:val="19"/>
+                        </w:rPr>
+                        <w:t># reload loaded module</w:t>
+                      </w:r>
+                    </w:p>
+                    <w:p>
+                      <w:pPr>
+                        <w:spacing w:after="0"/>
+                        <w:ind w:firstLine="709"/>
+                        <w:rPr>
+                          <w:rFonts w:ascii="Consolas" w:hAnsi="Consolas" w:cs="Consolas"/>
+                          <w:color w:val="DCDCDC"/>
+                          <w:sz w:val="19"/>
+                          <w:szCs w:val="19"/>
+                        </w:rPr>
+                      </w:pPr>
+                      <w:r>
+                        <w:rPr>
+                          <w:rFonts w:ascii="Consolas" w:hAnsi="Consolas" w:cs="Consolas"/>
+                          <w:color w:val="DCDCDC"/>
+                          <w:sz w:val="19"/>
+                          <w:szCs w:val="19"/>
+                        </w:rPr>
+                        <w:t xml:space="preserve">      </w:t>
+                      </w:r>
+                      <w:proofErr w:type="spellStart"/>
+                      <w:proofErr w:type="gramStart"/>
+                      <w:r>
+                        <w:rPr>
+                          <w:rFonts w:ascii="Consolas" w:hAnsi="Consolas" w:cs="Consolas"/>
+                          <w:color w:val="DCDCDC"/>
+                          <w:sz w:val="19"/>
+                          <w:szCs w:val="19"/>
+                        </w:rPr>
+                        <w:t>reloadExecute</w:t>
+                      </w:r>
+                      <w:proofErr w:type="spellEnd"/>
+                      <w:r>
+                        <w:rPr>
+                          <w:rFonts w:ascii="Consolas" w:hAnsi="Consolas" w:cs="Consolas"/>
+                          <w:color w:val="DCDCDC"/>
+                          <w:sz w:val="19"/>
+                          <w:szCs w:val="19"/>
+                        </w:rPr>
+                        <w:t>()</w:t>
+                      </w:r>
+                      <w:proofErr w:type="gramEnd"/>
+                    </w:p>
+                    <w:p>
+                      <w:pPr>
+                        <w:spacing w:after="0"/>
+                        <w:ind w:firstLine="709"/>
+                        <w:rPr>
+                          <w:rFonts w:ascii="Consolas" w:hAnsi="Consolas" w:cs="Consolas"/>
+                          <w:color w:val="DCDCDC"/>
+                          <w:sz w:val="19"/>
+                          <w:szCs w:val="19"/>
+                        </w:rPr>
+                      </w:pPr>
+                    </w:p>
+                    <w:p>
+                      <w:pPr>
+                        <w:spacing w:after="0"/>
+                        <w:ind w:firstLine="709"/>
+                        <w:rPr>
+                          <w:rFonts w:ascii="Consolas" w:hAnsi="Consolas" w:cs="Consolas"/>
+                          <w:color w:val="DCDCDC"/>
+                          <w:sz w:val="19"/>
+                          <w:szCs w:val="19"/>
+                        </w:rPr>
+                      </w:pPr>
+                      <w:proofErr w:type="spellStart"/>
+                      <w:proofErr w:type="gramStart"/>
+                      <w:r>
+                        <w:rPr>
+                          <w:rFonts w:ascii="Consolas" w:hAnsi="Consolas" w:cs="Consolas"/>
+                          <w:color w:val="DCDCDC"/>
+                          <w:sz w:val="19"/>
+                          <w:szCs w:val="19"/>
+                        </w:rPr>
+                        <w:t>def</w:t>
+                      </w:r>
+                      <w:proofErr w:type="spellEnd"/>
+                      <w:proofErr w:type="gramEnd"/>
+                      <w:r>
+                        <w:rPr>
+                          <w:rFonts w:ascii="Consolas" w:hAnsi="Consolas" w:cs="Consolas"/>
+                          <w:color w:val="DCDCDC"/>
+                          <w:sz w:val="19"/>
+                          <w:szCs w:val="19"/>
+                        </w:rPr>
+                        <w:t xml:space="preserve"> </w:t>
+                      </w:r>
+                      <w:proofErr w:type="spellStart"/>
+                      <w:r>
+                        <w:rPr>
+                          <w:rFonts w:ascii="Consolas" w:hAnsi="Consolas" w:cs="Consolas"/>
+                          <w:color w:val="FF6699"/>
+                          <w:sz w:val="19"/>
+                          <w:szCs w:val="19"/>
+                        </w:rPr>
+                        <w:t>dynamicExecute</w:t>
+                      </w:r>
+                      <w:proofErr w:type="spellEnd"/>
+                      <w:r>
+                        <w:rPr>
+                          <w:rFonts w:ascii="Consolas" w:hAnsi="Consolas" w:cs="Consolas"/>
+                          <w:color w:val="DCDCDC"/>
+                          <w:sz w:val="19"/>
+                          <w:szCs w:val="19"/>
+                        </w:rPr>
+                        <w:t>():</w:t>
+                      </w:r>
+                    </w:p>
+                    <w:p>
+                      <w:pPr>
+                        <w:spacing w:after="0"/>
+                        <w:ind w:firstLine="709"/>
+                        <w:rPr>
+                          <w:rFonts w:ascii="Consolas" w:hAnsi="Consolas" w:cs="Consolas"/>
+                          <w:color w:val="DCDCDC"/>
+                          <w:sz w:val="19"/>
+                          <w:szCs w:val="19"/>
+                        </w:rPr>
+                      </w:pPr>
+                      <w:r>
+                        <w:rPr>
+                          <w:rFonts w:ascii="Consolas" w:hAnsi="Consolas" w:cs="Consolas"/>
+                          <w:color w:val="DCDCDC"/>
+                          <w:sz w:val="19"/>
+                          <w:szCs w:val="19"/>
+                        </w:rPr>
+                        <w:t xml:space="preserve">      </w:t>
+                      </w:r>
+                    </w:p>
+                    <w:p>
+                      <w:pPr>
+                        <w:spacing w:after="0"/>
+                        <w:ind w:firstLine="709"/>
+                        <w:rPr>
+                          <w:rFonts w:ascii="Consolas" w:hAnsi="Consolas" w:cs="Consolas"/>
+                          <w:color w:val="DCDCDC"/>
+                          <w:sz w:val="19"/>
+                          <w:szCs w:val="19"/>
+                        </w:rPr>
+                      </w:pPr>
+                    </w:p>
+                    <w:p>
+                      <w:pPr>
+                        <w:spacing w:after="0"/>
+                        <w:ind w:firstLine="709"/>
+                        <w:rPr>
+                          <w:rFonts w:ascii="Consolas" w:hAnsi="Consolas" w:cs="Consolas"/>
+                          <w:color w:val="DCDCDC"/>
+                          <w:sz w:val="19"/>
+                          <w:szCs w:val="19"/>
+                        </w:rPr>
+                      </w:pPr>
+                      <w:proofErr w:type="spellStart"/>
+                      <w:proofErr w:type="gramStart"/>
+                      <w:r>
+                        <w:rPr>
+                          <w:rFonts w:ascii="Consolas" w:hAnsi="Consolas" w:cs="Consolas"/>
+                          <w:color w:val="569CD6"/>
+                          <w:sz w:val="19"/>
+                          <w:szCs w:val="19"/>
+                        </w:rPr>
+                        <w:t>def</w:t>
+                      </w:r>
+                      <w:proofErr w:type="spellEnd"/>
+                      <w:proofErr w:type="gramEnd"/>
+                      <w:r>
+                        <w:rPr>
+                          <w:rFonts w:ascii="Consolas" w:hAnsi="Consolas" w:cs="Consolas"/>
+                          <w:color w:val="DCDCDC"/>
+                          <w:sz w:val="19"/>
+                          <w:szCs w:val="19"/>
+                        </w:rPr>
+                        <w:t xml:space="preserve"> </w:t>
+                      </w:r>
+                      <w:proofErr w:type="spellStart"/>
+                      <w:r>
+                        <w:rPr>
+                          <w:rFonts w:ascii="Consolas" w:hAnsi="Consolas" w:cs="Consolas"/>
+                          <w:color w:val="FF6699"/>
+                          <w:sz w:val="19"/>
+                          <w:szCs w:val="19"/>
+                        </w:rPr>
+                        <w:t>reloadExecute</w:t>
+                      </w:r>
+                      <w:proofErr w:type="spellEnd"/>
+                      <w:r>
+                        <w:rPr>
+                          <w:rFonts w:ascii="Consolas" w:hAnsi="Consolas" w:cs="Consolas"/>
+                          <w:color w:val="DCDCDC"/>
+                          <w:sz w:val="19"/>
+                          <w:szCs w:val="19"/>
+                        </w:rPr>
+                        <w:t>():</w:t>
+                      </w:r>
+                    </w:p>
+                    <w:p>
+                      <w:pPr>
+                        <w:spacing w:after="0"/>
+                        <w:ind w:firstLine="709"/>
+                        <w:rPr>
+                          <w:rFonts w:ascii="Consolas" w:hAnsi="Consolas" w:cs="Consolas"/>
+                          <w:color w:val="DCDCDC"/>
+                          <w:sz w:val="19"/>
+                          <w:szCs w:val="19"/>
+                        </w:rPr>
+                      </w:pPr>
+                      <w:r>
+                        <w:rPr>
+                          <w:rFonts w:ascii="Consolas" w:hAnsi="Consolas" w:cs="Consolas"/>
+                          <w:color w:val="DCDCDC"/>
+                          <w:sz w:val="19"/>
+                          <w:szCs w:val="19"/>
+                        </w:rPr>
+                        <w:t xml:space="preserve">      </w:t>
+                      </w:r>
+                    </w:p>
+                    <w:p>
+                      <w:pPr>
+                        <w:spacing w:after="0"/>
+                        <w:ind w:firstLine="709"/>
+                        <w:rPr>
+                          <w:rFonts w:ascii="Consolas" w:hAnsi="Consolas" w:cs="Consolas"/>
+                          <w:color w:val="DCDCDC"/>
+                          <w:sz w:val="19"/>
+                          <w:szCs w:val="19"/>
+                        </w:rPr>
+                      </w:pPr>
+                    </w:p>
+                    <w:p>
+                      <w:pPr>
+                        <w:spacing w:after="0"/>
+                        <w:ind w:firstLine="709"/>
+                        <w:rPr>
+                          <w:rFonts w:ascii="Consolas" w:hAnsi="Consolas" w:cs="Consolas"/>
+                          <w:color w:val="DCDCDC"/>
+                          <w:sz w:val="19"/>
+                          <w:szCs w:val="19"/>
+                        </w:rPr>
+                      </w:pPr>
+                      <w:proofErr w:type="gramStart"/>
+                      <w:r>
+                        <w:rPr>
+                          <w:rFonts w:ascii="Consolas" w:hAnsi="Consolas" w:cs="Consolas"/>
+                          <w:color w:val="569CD6"/>
+                          <w:sz w:val="19"/>
+                          <w:szCs w:val="19"/>
+                        </w:rPr>
+                        <w:t>if</w:t>
+                      </w:r>
+                      <w:r>
+                        <w:rPr>
+                          <w:rFonts w:ascii="Consolas" w:hAnsi="Consolas" w:cs="Consolas"/>
+                          <w:color w:val="DCDCDC"/>
+                          <w:sz w:val="19"/>
+                          <w:szCs w:val="19"/>
+                        </w:rPr>
+                        <w:t xml:space="preserve">  _</w:t>
+                      </w:r>
+                      <w:proofErr w:type="gramEnd"/>
+                      <w:r>
+                        <w:rPr>
+                          <w:rFonts w:ascii="Consolas" w:hAnsi="Consolas" w:cs="Consolas"/>
+                          <w:color w:val="DCDCDC"/>
+                          <w:sz w:val="19"/>
+                          <w:szCs w:val="19"/>
+                        </w:rPr>
+                        <w:t xml:space="preserve">_name__ </w:t>
+                      </w:r>
+                      <w:r>
+                        <w:rPr>
+                          <w:rFonts w:ascii="Consolas" w:hAnsi="Consolas" w:cs="Consolas"/>
+                          <w:color w:val="569CD6"/>
+                          <w:sz w:val="19"/>
+                          <w:szCs w:val="19"/>
+                        </w:rPr>
+                        <w:t>==</w:t>
+                      </w:r>
+                      <w:r>
+                        <w:rPr>
+                          <w:rFonts w:ascii="Consolas" w:hAnsi="Consolas" w:cs="Consolas"/>
+                          <w:color w:val="DCDCDC"/>
+                          <w:sz w:val="19"/>
+                          <w:szCs w:val="19"/>
+                        </w:rPr>
+                        <w:t>'__</w:t>
+                      </w:r>
+                      <w:proofErr w:type="spellStart"/>
+                      <w:r>
+                        <w:rPr>
+                          <w:rFonts w:ascii="Consolas" w:hAnsi="Consolas" w:cs="Consolas"/>
+                          <w:color w:val="DCDCDC"/>
+                          <w:sz w:val="19"/>
+                          <w:szCs w:val="19"/>
+                        </w:rPr>
+                        <w:t>main__':main</w:t>
+                      </w:r>
+                      <w:proofErr w:type="spellEnd"/>
+                      <w:r>
+                        <w:rPr>
+                          <w:rFonts w:ascii="Consolas" w:hAnsi="Consolas" w:cs="Consolas"/>
+                          <w:color w:val="DCDCDC"/>
+                          <w:sz w:val="19"/>
+                          <w:szCs w:val="19"/>
+                        </w:rPr>
+                        <w:t>()</w:t>
+                      </w:r>
+                    </w:p>
+                  </w:txbxContent>
+                </v:textbox>
+              </v:shape>
+            </w:pict>
+          </mc:Fallback>
+        </mc:AlternateContent>
+      </w:r>
+    </w:p>
+    <w:p/>
+    <w:p/>
+    <w:p/>
+    <w:p/>
+    <w:p/>
+    <w:p/>
+    <w:p/>
+    <w:p/>
+    <w:p/>
+    <w:p/>
+    <w:p>
+      <w:r>
+        <w:rPr>
+          <w:rFonts w:ascii="Segoe UI" w:hAnsi="Segoe UI" w:cs="Segoe UI"/>
+          <w:noProof/>
+          <w:color w:val="111111"/>
+          <w:sz w:val="21"/>
+          <w:szCs w:val="21"/>
+          <w:shd w:val="clear" w:color="auto" w:fill="FFFFFF"/>
+          <w:lang w:val="de-AT" w:eastAsia="de-AT"/>
+        </w:rPr>
+        <mc:AlternateContent>
+          <mc:Choice Requires="wps">
+            <w:drawing>
+              <wp:anchor distT="0" distB="0" distL="114300" distR="114300" simplePos="0" relativeHeight="251710464" behindDoc="0" locked="0" layoutInCell="1" allowOverlap="1" wp14:anchorId="798D0A1B" wp14:editId="32C9A309">
+                <wp:simplePos x="0" y="0"/>
+                <wp:positionH relativeFrom="column">
+                  <wp:posOffset>-92075</wp:posOffset>
+                </wp:positionH>
+                <wp:positionV relativeFrom="paragraph">
+                  <wp:posOffset>1094105</wp:posOffset>
+                </wp:positionV>
+                <wp:extent cx="6048375" cy="1112520"/>
+                <wp:effectExtent l="0" t="0" r="28575" b="11430"/>
+                <wp:wrapNone/>
+                <wp:docPr id="296" name="Textfeld 2"/>
+                <wp:cNvGraphicFramePr>
+                  <a:graphicFrameLocks xmlns:a="http://schemas.openxmlformats.org/drawingml/2006/main"/>
+                </wp:cNvGraphicFramePr>
+                <a:graphic xmlns:a="http://schemas.openxmlformats.org/drawingml/2006/main">
+                  <a:graphicData uri="http://schemas.microsoft.com/office/word/2010/wordprocessingShape">
+                    <wps:wsp>
+                      <wps:cNvSpPr txBox="1">
+                        <a:spLocks noChangeArrowheads="1"/>
+                      </wps:cNvSpPr>
+                      <wps:spPr bwMode="auto">
+                        <a:xfrm>
+                          <a:off x="0" y="0"/>
+                          <a:ext cx="6048375" cy="1112520"/>
+                        </a:xfrm>
+                        <a:prstGeom prst="rect">
+                          <a:avLst/>
+                        </a:prstGeom>
+                        <a:solidFill>
+                          <a:schemeClr val="tx1">
+                            <a:lumMod val="75000"/>
+                            <a:lumOff val="25000"/>
+                          </a:schemeClr>
+                        </a:solidFill>
+                        <a:ln w="9525">
+                          <a:solidFill>
+                            <a:srgbClr val="000000"/>
+                          </a:solidFill>
+                          <a:miter lim="800000"/>
+                          <a:headEnd/>
+                          <a:tailEnd/>
+                        </a:ln>
+                      </wps:spPr>
+                      <wps:txbx>
+                        <w:txbxContent>
+                          <w:p>
+                            <w:pPr>
+                              <w:spacing w:after="0"/>
+                              <w:ind w:firstLine="709"/>
+                              <w:rPr>
+                                <w:rFonts w:ascii="Consolas" w:hAnsi="Consolas" w:cs="Consolas"/>
+                                <w:color w:val="DCDCDC"/>
+                                <w:sz w:val="19"/>
+                                <w:szCs w:val="19"/>
+                              </w:rPr>
+                            </w:pPr>
+                            <w:proofErr w:type="spellStart"/>
+                            <w:proofErr w:type="gramStart"/>
+                            <w:r>
+                              <w:rPr>
+                                <w:rFonts w:ascii="Consolas" w:hAnsi="Consolas" w:cs="Consolas"/>
+                                <w:color w:val="DCDCDC"/>
+                                <w:sz w:val="19"/>
+                                <w:szCs w:val="19"/>
+                              </w:rPr>
+                              <w:t>def</w:t>
+                            </w:r>
+                            <w:proofErr w:type="spellEnd"/>
+                            <w:proofErr w:type="gramEnd"/>
+                            <w:r>
+                              <w:rPr>
+                                <w:rFonts w:ascii="Consolas" w:hAnsi="Consolas" w:cs="Consolas"/>
+                                <w:color w:val="DCDCDC"/>
+                                <w:sz w:val="19"/>
+                                <w:szCs w:val="19"/>
+                              </w:rPr>
+                              <w:t xml:space="preserve"> </w:t>
+                            </w:r>
+                            <w:proofErr w:type="spellStart"/>
+                            <w:r>
+                              <w:rPr>
+                                <w:rFonts w:ascii="Consolas" w:hAnsi="Consolas" w:cs="Consolas"/>
+                                <w:color w:val="FF6699"/>
+                                <w:sz w:val="19"/>
+                                <w:szCs w:val="19"/>
+                              </w:rPr>
+                              <w:t>dynamicExecute</w:t>
+                            </w:r>
+                            <w:proofErr w:type="spellEnd"/>
+                            <w:r>
+                              <w:rPr>
+                                <w:rFonts w:ascii="Consolas" w:hAnsi="Consolas" w:cs="Consolas"/>
+                                <w:color w:val="DCDCDC"/>
+                                <w:sz w:val="19"/>
+                                <w:szCs w:val="19"/>
+                              </w:rPr>
+                              <w:t>():</w:t>
+                            </w:r>
+                          </w:p>
+                          <w:p>
+                            <w:pPr>
+                              <w:spacing w:after="0"/>
+                              <w:ind w:firstLine="709"/>
+                              <w:rPr>
+                                <w:rFonts w:ascii="Consolas" w:hAnsi="Consolas" w:cs="Consolas"/>
+                                <w:color w:val="DCDCDC"/>
+                                <w:sz w:val="19"/>
+                                <w:szCs w:val="19"/>
+                              </w:rPr>
+                            </w:pPr>
+                            <w:r>
+                              <w:rPr>
+                                <w:rFonts w:ascii="Consolas" w:hAnsi="Consolas" w:cs="Consolas"/>
+                                <w:color w:val="DCDCDC"/>
+                                <w:sz w:val="19"/>
+                                <w:szCs w:val="19"/>
+                              </w:rPr>
+                              <w:t xml:space="preserve">      </w:t>
+                            </w:r>
+                            <w:r>
+                              <w:rPr>
+                                <w:rFonts w:ascii="Consolas" w:hAnsi="Consolas" w:cs="Consolas"/>
+                                <w:color w:val="00B050"/>
+                                <w:sz w:val="19"/>
+                                <w:szCs w:val="19"/>
+                              </w:rPr>
+                              <w:t xml:space="preserve"># </w:t>
+                            </w:r>
+                            <w:proofErr w:type="gramStart"/>
+                            <w:r>
+                              <w:rPr>
+                                <w:rFonts w:ascii="Consolas" w:hAnsi="Consolas" w:cs="Consolas"/>
+                                <w:color w:val="00B050"/>
+                                <w:sz w:val="19"/>
+                                <w:szCs w:val="19"/>
+                              </w:rPr>
+                              <w:t>Dynamically</w:t>
+                            </w:r>
+                            <w:proofErr w:type="gramEnd"/>
+                            <w:r>
+                              <w:rPr>
+                                <w:rFonts w:ascii="Consolas" w:hAnsi="Consolas" w:cs="Consolas"/>
+                                <w:color w:val="00B050"/>
+                                <w:sz w:val="19"/>
+                                <w:szCs w:val="19"/>
+                              </w:rPr>
+                              <w:t xml:space="preserve"> read source before executing and assign it to variable module</w:t>
+                            </w:r>
+                          </w:p>
+                          <w:p>
+                            <w:pPr>
+                              <w:spacing w:after="0"/>
+                              <w:ind w:firstLine="709"/>
+                              <w:rPr>
+                                <w:rFonts w:ascii="Consolas" w:hAnsi="Consolas" w:cs="Consolas"/>
+                                <w:color w:val="DCDCDC"/>
+                                <w:sz w:val="19"/>
+                                <w:szCs w:val="19"/>
+                              </w:rPr>
+                            </w:pPr>
+                            <w:r>
+                              <w:rPr>
+                                <w:rFonts w:ascii="Consolas" w:hAnsi="Consolas" w:cs="Consolas"/>
+                                <w:color w:val="DCDCDC"/>
+                                <w:sz w:val="19"/>
+                                <w:szCs w:val="19"/>
+                              </w:rPr>
+                              <w:t xml:space="preserve">      </w:t>
+                            </w:r>
+                            <w:proofErr w:type="gramStart"/>
+                            <w:r>
+                              <w:rPr>
+                                <w:rFonts w:ascii="Consolas" w:hAnsi="Consolas" w:cs="Consolas"/>
+                                <w:color w:val="DCDCDC"/>
+                                <w:sz w:val="19"/>
+                                <w:szCs w:val="19"/>
+                              </w:rPr>
+                              <w:t>module</w:t>
+                            </w:r>
+                            <w:proofErr w:type="gramEnd"/>
+                            <w:r>
+                              <w:rPr>
+                                <w:rFonts w:ascii="Consolas" w:hAnsi="Consolas" w:cs="Consolas"/>
+                                <w:color w:val="DCDCDC"/>
+                                <w:sz w:val="19"/>
+                                <w:szCs w:val="19"/>
+                              </w:rPr>
+                              <w:t xml:space="preserve"> = </w:t>
+                            </w:r>
+                            <w:proofErr w:type="spellStart"/>
+                            <w:r>
+                              <w:rPr>
+                                <w:rFonts w:ascii="Consolas" w:hAnsi="Consolas" w:cs="Consolas"/>
+                                <w:color w:val="DCDCDC"/>
+                                <w:sz w:val="19"/>
+                                <w:szCs w:val="19"/>
+                              </w:rPr>
+                              <w:t>imp.load_source</w:t>
+                            </w:r>
+                            <w:proofErr w:type="spellEnd"/>
+                            <w:r>
+                              <w:rPr>
+                                <w:rFonts w:ascii="Consolas" w:hAnsi="Consolas" w:cs="Consolas"/>
+                                <w:color w:val="BFBFBF" w:themeColor="background1" w:themeShade="BF"/>
+                                <w:sz w:val="19"/>
+                                <w:szCs w:val="19"/>
+                              </w:rPr>
+                              <w:t>("</w:t>
+                            </w:r>
+                            <w:proofErr w:type="spellStart"/>
+                            <w:r>
+                              <w:rPr>
+                                <w:rFonts w:ascii="Consolas" w:hAnsi="Consolas" w:cs="Consolas"/>
+                                <w:color w:val="BFBFBF" w:themeColor="background1" w:themeShade="BF"/>
+                                <w:sz w:val="19"/>
+                                <w:szCs w:val="19"/>
+                              </w:rPr>
+                              <w:t>importedModule</w:t>
+                            </w:r>
+                            <w:proofErr w:type="spellEnd"/>
+                            <w:r>
+                              <w:rPr>
+                                <w:rFonts w:ascii="Consolas" w:hAnsi="Consolas" w:cs="Consolas"/>
+                                <w:color w:val="BFBFBF" w:themeColor="background1" w:themeShade="BF"/>
+                                <w:sz w:val="19"/>
+                                <w:szCs w:val="19"/>
+                              </w:rPr>
+                              <w:t>"</w:t>
+                            </w:r>
+                            <w:r>
+                              <w:rPr>
+                                <w:rFonts w:ascii="Consolas" w:hAnsi="Consolas" w:cs="Consolas"/>
+                                <w:color w:val="DCDCDC"/>
+                                <w:sz w:val="19"/>
+                                <w:szCs w:val="19"/>
+                              </w:rPr>
+                              <w:t xml:space="preserve">, </w:t>
+                            </w:r>
+                            <w:r>
+                              <w:rPr>
+                                <w:rFonts w:ascii="Consolas" w:hAnsi="Consolas" w:cs="Consolas"/>
+                                <w:color w:val="BFBFBF" w:themeColor="background1" w:themeShade="BF"/>
+                                <w:sz w:val="19"/>
+                                <w:szCs w:val="19"/>
+                              </w:rPr>
+                              <w:t>"./importedModule.py"</w:t>
+                            </w:r>
+                            <w:r>
+                              <w:rPr>
+                                <w:rFonts w:ascii="Consolas" w:hAnsi="Consolas" w:cs="Consolas"/>
+                                <w:color w:val="DCDCDC"/>
+                                <w:sz w:val="19"/>
+                                <w:szCs w:val="19"/>
+                              </w:rPr>
+                              <w:t>)</w:t>
+                            </w:r>
+                          </w:p>
+                          <w:p>
+                            <w:pPr>
+                              <w:spacing w:after="0"/>
+                              <w:ind w:firstLine="709"/>
+                              <w:rPr>
+                                <w:rFonts w:ascii="Consolas" w:hAnsi="Consolas" w:cs="Consolas"/>
+                                <w:color w:val="00B050"/>
+                                <w:sz w:val="19"/>
+                                <w:szCs w:val="19"/>
+                              </w:rPr>
+                            </w:pPr>
+                            <w:r>
+                              <w:rPr>
+                                <w:rFonts w:ascii="Consolas" w:hAnsi="Consolas" w:cs="Consolas"/>
+                                <w:color w:val="DCDCDC"/>
+                                <w:sz w:val="19"/>
+                                <w:szCs w:val="19"/>
+                              </w:rPr>
+                              <w:t xml:space="preserve">      </w:t>
+                            </w:r>
+                            <w:r>
+                              <w:rPr>
+                                <w:rFonts w:ascii="Consolas" w:hAnsi="Consolas" w:cs="Consolas"/>
+                                <w:color w:val="00B050"/>
+                                <w:sz w:val="19"/>
+                                <w:szCs w:val="19"/>
+                              </w:rPr>
+                              <w:t xml:space="preserve"># </w:t>
+                            </w:r>
+                            <w:proofErr w:type="gramStart"/>
+                            <w:r>
+                              <w:rPr>
+                                <w:rFonts w:ascii="Consolas" w:hAnsi="Consolas" w:cs="Consolas"/>
+                                <w:color w:val="00B050"/>
+                                <w:sz w:val="19"/>
+                                <w:szCs w:val="19"/>
+                              </w:rPr>
+                              <w:t>Execute</w:t>
+                            </w:r>
+                            <w:proofErr w:type="gramEnd"/>
+                            <w:r>
+                              <w:rPr>
+                                <w:rFonts w:ascii="Consolas" w:hAnsi="Consolas" w:cs="Consolas"/>
+                                <w:color w:val="00B050"/>
+                                <w:sz w:val="19"/>
+                                <w:szCs w:val="19"/>
+                              </w:rPr>
+                              <w:t xml:space="preserve"> method from loaded source</w:t>
+                            </w:r>
+                          </w:p>
+                          <w:p>
+                            <w:pPr>
+                              <w:spacing w:after="0"/>
+                              <w:ind w:firstLine="709"/>
+                              <w:rPr>
+                                <w:rFonts w:ascii="Consolas" w:hAnsi="Consolas" w:cs="Consolas"/>
+                                <w:color w:val="DCDCDC"/>
+                                <w:sz w:val="19"/>
+                                <w:szCs w:val="19"/>
+                              </w:rPr>
+                            </w:pPr>
+                            <w:r>
+                              <w:rPr>
+                                <w:rFonts w:ascii="Consolas" w:hAnsi="Consolas" w:cs="Consolas"/>
+                                <w:color w:val="DCDCDC"/>
+                                <w:sz w:val="19"/>
+                                <w:szCs w:val="19"/>
+                              </w:rPr>
+                              <w:t xml:space="preserve">      </w:t>
+                            </w:r>
+                            <w:proofErr w:type="spellStart"/>
+                            <w:proofErr w:type="gramStart"/>
+                            <w:r>
+                              <w:rPr>
+                                <w:rFonts w:ascii="Consolas" w:hAnsi="Consolas" w:cs="Consolas"/>
+                                <w:color w:val="DCDCDC"/>
+                                <w:sz w:val="19"/>
+                                <w:szCs w:val="19"/>
+                              </w:rPr>
+                              <w:t>module.ModuleClass.doSomething</w:t>
+                            </w:r>
+                            <w:proofErr w:type="spellEnd"/>
+                            <w:r>
+                              <w:rPr>
+                                <w:rFonts w:ascii="Consolas" w:hAnsi="Consolas" w:cs="Consolas"/>
+                                <w:color w:val="DCDCDC"/>
+                                <w:sz w:val="19"/>
+                                <w:szCs w:val="19"/>
+                              </w:rPr>
+                              <w:t>()</w:t>
+                            </w:r>
+                            <w:proofErr w:type="gramEnd"/>
+                          </w:p>
+                        </w:txbxContent>
+                      </wps:txbx>
+                      <wps:bodyPr rot="0" vert="horz" wrap="square" lIns="91440" tIns="45720" rIns="91440" bIns="45720" anchor="t" anchorCtr="0">
+                        <a:noAutofit/>
+                      </wps:bodyPr>
+                    </wps:wsp>
+                  </a:graphicData>
+                </a:graphic>
+                <wp14:sizeRelH relativeFrom="margin">
+                  <wp14:pctWidth>0</wp14:pctWidth>
+                </wp14:sizeRelH>
+                <wp14:sizeRelV relativeFrom="margin">
+                  <wp14:pctHeight>0</wp14:pctHeight>
+                </wp14:sizeRelV>
+              </wp:anchor>
+            </w:drawing>
+          </mc:Choice>
+          <mc:Fallback>
+            <w:pict>
+              <v:shape id="_x0000_s1067" type="#_x0000_t202" style="position:absolute;margin-left:-7.25pt;margin-top:86.15pt;width:476.25pt;height:87.6pt;z-index:251710464;visibility:visible;mso-wrap-style:square;mso-width-percent:0;mso-height-percent:0;mso-wrap-distance-left:9pt;mso-wrap-distance-top:0;mso-wrap-distance-right:9pt;mso-wrap-distance-bottom:0;mso-position-horizontal:absolute;mso-position-horizontal-relative:text;mso-position-vertical:absolute;mso-position-vertical-relative:text;mso-width-percent:0;mso-height-percent:0;mso-width-relative:margin;mso-height-relative:margin;v-text-anchor:top" o:gfxdata="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" fillcolor="#404040 [2429]">
+                <v:textbox>
+                  <w:txbxContent>
+                    <w:p>
+                      <w:pPr>
+                        <w:spacing w:after="0"/>
+                        <w:ind w:firstLine="709"/>
+                        <w:rPr>
+                          <w:rFonts w:ascii="Consolas" w:hAnsi="Consolas" w:cs="Consolas"/>
+                          <w:color w:val="DCDCDC"/>
+                          <w:sz w:val="19"/>
+                          <w:szCs w:val="19"/>
+                        </w:rPr>
+                      </w:pPr>
+                      <w:proofErr w:type="spellStart"/>
+                      <w:proofErr w:type="gramStart"/>
+                      <w:r>
+                        <w:rPr>
+                          <w:rFonts w:ascii="Consolas" w:hAnsi="Consolas" w:cs="Consolas"/>
+                          <w:color w:val="DCDCDC"/>
+                          <w:sz w:val="19"/>
+                          <w:szCs w:val="19"/>
+                        </w:rPr>
+                        <w:t>def</w:t>
+                      </w:r>
+                      <w:proofErr w:type="spellEnd"/>
+                      <w:proofErr w:type="gramEnd"/>
+                      <w:r>
+                        <w:rPr>
+                          <w:rFonts w:ascii="Consolas" w:hAnsi="Consolas" w:cs="Consolas"/>
+                          <w:color w:val="DCDCDC"/>
+                          <w:sz w:val="19"/>
+                          <w:szCs w:val="19"/>
+                        </w:rPr>
+                        <w:t xml:space="preserve"> </w:t>
+                      </w:r>
+                      <w:proofErr w:type="spellStart"/>
+                      <w:r>
+                        <w:rPr>
+                          <w:rFonts w:ascii="Consolas" w:hAnsi="Consolas" w:cs="Consolas"/>
+                          <w:color w:val="FF6699"/>
+                          <w:sz w:val="19"/>
+                          <w:szCs w:val="19"/>
+                        </w:rPr>
+                        <w:t>dynamicExecute</w:t>
+                      </w:r>
+                      <w:proofErr w:type="spellEnd"/>
+                      <w:r>
+                        <w:rPr>
+                          <w:rFonts w:ascii="Consolas" w:hAnsi="Consolas" w:cs="Consolas"/>
+                          <w:color w:val="DCDCDC"/>
+                          <w:sz w:val="19"/>
+                          <w:szCs w:val="19"/>
+                        </w:rPr>
+                        <w:t>():</w:t>
+                      </w:r>
+                    </w:p>
+                    <w:p>
+                      <w:pPr>
+                        <w:spacing w:after="0"/>
+                        <w:ind w:firstLine="709"/>
+                        <w:rPr>
+                          <w:rFonts w:ascii="Consolas" w:hAnsi="Consolas" w:cs="Consolas"/>
+                          <w:color w:val="DCDCDC"/>
+                          <w:sz w:val="19"/>
+                          <w:szCs w:val="19"/>
+                        </w:rPr>
+                      </w:pPr>
+                      <w:r>
+                        <w:rPr>
+                          <w:rFonts w:ascii="Consolas" w:hAnsi="Consolas" w:cs="Consolas"/>
+                          <w:color w:val="DCDCDC"/>
+                          <w:sz w:val="19"/>
+                          <w:szCs w:val="19"/>
+                        </w:rPr>
+                        <w:t xml:space="preserve">      </w:t>
+                      </w:r>
+                      <w:r>
+                        <w:rPr>
+                          <w:rFonts w:ascii="Consolas" w:hAnsi="Consolas" w:cs="Consolas"/>
+                          <w:color w:val="00B050"/>
+                          <w:sz w:val="19"/>
+                          <w:szCs w:val="19"/>
+                        </w:rPr>
+                        <w:t xml:space="preserve"># </w:t>
+                      </w:r>
+                      <w:proofErr w:type="gramStart"/>
+                      <w:r>
+                        <w:rPr>
+                          <w:rFonts w:ascii="Consolas" w:hAnsi="Consolas" w:cs="Consolas"/>
+                          <w:color w:val="00B050"/>
+                          <w:sz w:val="19"/>
+                          <w:szCs w:val="19"/>
+                        </w:rPr>
+                        <w:t>Dynamically</w:t>
+                      </w:r>
+                      <w:proofErr w:type="gramEnd"/>
+                      <w:r>
+                        <w:rPr>
+                          <w:rFonts w:ascii="Consolas" w:hAnsi="Consolas" w:cs="Consolas"/>
+                          <w:color w:val="00B050"/>
+                          <w:sz w:val="19"/>
+                          <w:szCs w:val="19"/>
+                        </w:rPr>
+                        <w:t xml:space="preserve"> read source before executing and assign it to variable module</w:t>
+                      </w:r>
+                    </w:p>
+                    <w:p>
+                      <w:pPr>
+                        <w:spacing w:after="0"/>
+                        <w:ind w:firstLine="709"/>
+                        <w:rPr>
+                          <w:rFonts w:ascii="Consolas" w:hAnsi="Consolas" w:cs="Consolas"/>
+                          <w:color w:val="DCDCDC"/>
+                          <w:sz w:val="19"/>
+                          <w:szCs w:val="19"/>
+                        </w:rPr>
+                      </w:pPr>
+                      <w:r>
+                        <w:rPr>
+                          <w:rFonts w:ascii="Consolas" w:hAnsi="Consolas" w:cs="Consolas"/>
+                          <w:color w:val="DCDCDC"/>
+                          <w:sz w:val="19"/>
+                          <w:szCs w:val="19"/>
+                        </w:rPr>
+                        <w:t xml:space="preserve">      </w:t>
+                      </w:r>
+                      <w:proofErr w:type="gramStart"/>
+                      <w:r>
+                        <w:rPr>
+                          <w:rFonts w:ascii="Consolas" w:hAnsi="Consolas" w:cs="Consolas"/>
+                          <w:color w:val="DCDCDC"/>
+                          <w:sz w:val="19"/>
+                          <w:szCs w:val="19"/>
+                        </w:rPr>
+                        <w:t>module</w:t>
+                      </w:r>
+                      <w:proofErr w:type="gramEnd"/>
+                      <w:r>
+                        <w:rPr>
+                          <w:rFonts w:ascii="Consolas" w:hAnsi="Consolas" w:cs="Consolas"/>
+                          <w:color w:val="DCDCDC"/>
+                          <w:sz w:val="19"/>
+                          <w:szCs w:val="19"/>
+                        </w:rPr>
+                        <w:t xml:space="preserve"> = </w:t>
+                      </w:r>
+                      <w:proofErr w:type="spellStart"/>
+                      <w:r>
+                        <w:rPr>
+                          <w:rFonts w:ascii="Consolas" w:hAnsi="Consolas" w:cs="Consolas"/>
+                          <w:color w:val="DCDCDC"/>
+                          <w:sz w:val="19"/>
+                          <w:szCs w:val="19"/>
+                        </w:rPr>
+                        <w:t>imp.load_source</w:t>
+                      </w:r>
+                      <w:proofErr w:type="spellEnd"/>
+                      <w:r>
+                        <w:rPr>
+                          <w:rFonts w:ascii="Consolas" w:hAnsi="Consolas" w:cs="Consolas"/>
+                          <w:color w:val="BFBFBF" w:themeColor="background1" w:themeShade="BF"/>
+                          <w:sz w:val="19"/>
+                          <w:szCs w:val="19"/>
+                        </w:rPr>
+                        <w:t>("</w:t>
+                      </w:r>
+                      <w:proofErr w:type="spellStart"/>
+                      <w:r>
+                        <w:rPr>
+                          <w:rFonts w:ascii="Consolas" w:hAnsi="Consolas" w:cs="Consolas"/>
+                          <w:color w:val="BFBFBF" w:themeColor="background1" w:themeShade="BF"/>
+                          <w:sz w:val="19"/>
+                          <w:szCs w:val="19"/>
+                        </w:rPr>
+                        <w:t>importedModule</w:t>
+                      </w:r>
+                      <w:proofErr w:type="spellEnd"/>
+                      <w:r>
+                        <w:rPr>
+                          <w:rFonts w:ascii="Consolas" w:hAnsi="Consolas" w:cs="Consolas"/>
+                          <w:color w:val="BFBFBF" w:themeColor="background1" w:themeShade="BF"/>
+                          <w:sz w:val="19"/>
+                          <w:szCs w:val="19"/>
+                        </w:rPr>
+                        <w:t>"</w:t>
+                      </w:r>
+                      <w:r>
+                        <w:rPr>
+                          <w:rFonts w:ascii="Consolas" w:hAnsi="Consolas" w:cs="Consolas"/>
+                          <w:color w:val="DCDCDC"/>
+                          <w:sz w:val="19"/>
+                          <w:szCs w:val="19"/>
+                        </w:rPr>
+                        <w:t xml:space="preserve">, </w:t>
+                      </w:r>
+                      <w:r>
+                        <w:rPr>
+                          <w:rFonts w:ascii="Consolas" w:hAnsi="Consolas" w:cs="Consolas"/>
+                          <w:color w:val="BFBFBF" w:themeColor="background1" w:themeShade="BF"/>
+                          <w:sz w:val="19"/>
+                          <w:szCs w:val="19"/>
+                        </w:rPr>
+                        <w:t>"./importedModule.py"</w:t>
+                      </w:r>
+                      <w:r>
+                        <w:rPr>
+                          <w:rFonts w:ascii="Consolas" w:hAnsi="Consolas" w:cs="Consolas"/>
+                          <w:color w:val="DCDCDC"/>
+                          <w:sz w:val="19"/>
+                          <w:szCs w:val="19"/>
+                        </w:rPr>
+                        <w:t>)</w:t>
+                      </w:r>
+                    </w:p>
+                    <w:p>
+                      <w:pPr>
+                        <w:spacing w:after="0"/>
+                        <w:ind w:firstLine="709"/>
+                        <w:rPr>
+                          <w:rFonts w:ascii="Consolas" w:hAnsi="Consolas" w:cs="Consolas"/>
+                          <w:color w:val="00B050"/>
+                          <w:sz w:val="19"/>
+                          <w:szCs w:val="19"/>
+                        </w:rPr>
+                      </w:pPr>
+                      <w:r>
+                        <w:rPr>
+                          <w:rFonts w:ascii="Consolas" w:hAnsi="Consolas" w:cs="Consolas"/>
+                          <w:color w:val="DCDCDC"/>
+                          <w:sz w:val="19"/>
+                          <w:szCs w:val="19"/>
+                        </w:rPr>
+                        <w:t xml:space="preserve">      </w:t>
+                      </w:r>
+                      <w:r>
+                        <w:rPr>
+                          <w:rFonts w:ascii="Consolas" w:hAnsi="Consolas" w:cs="Consolas"/>
+                          <w:color w:val="00B050"/>
+                          <w:sz w:val="19"/>
+                          <w:szCs w:val="19"/>
+                        </w:rPr>
+                        <w:t xml:space="preserve"># </w:t>
+                      </w:r>
+                      <w:proofErr w:type="gramStart"/>
+                      <w:r>
+                        <w:rPr>
+                          <w:rFonts w:ascii="Consolas" w:hAnsi="Consolas" w:cs="Consolas"/>
+                          <w:color w:val="00B050"/>
+                          <w:sz w:val="19"/>
+                          <w:szCs w:val="19"/>
+                        </w:rPr>
+                        <w:t>Execute</w:t>
+                      </w:r>
+                      <w:proofErr w:type="gramEnd"/>
+                      <w:r>
+                        <w:rPr>
+                          <w:rFonts w:ascii="Consolas" w:hAnsi="Consolas" w:cs="Consolas"/>
+                          <w:color w:val="00B050"/>
+                          <w:sz w:val="19"/>
+                          <w:szCs w:val="19"/>
+                        </w:rPr>
+                        <w:t xml:space="preserve"> method from loaded source</w:t>
+                      </w:r>
+                    </w:p>
+                    <w:p>
+                      <w:pPr>
+                        <w:spacing w:after="0"/>
+                        <w:ind w:firstLine="709"/>
+                        <w:rPr>
+                          <w:rFonts w:ascii="Consolas" w:hAnsi="Consolas" w:cs="Consolas"/>
+                          <w:color w:val="DCDCDC"/>
+                          <w:sz w:val="19"/>
+                          <w:szCs w:val="19"/>
+                        </w:rPr>
+                      </w:pPr>
+                      <w:r>
+                        <w:rPr>
+                          <w:rFonts w:ascii="Consolas" w:hAnsi="Consolas" w:cs="Consolas"/>
+                          <w:color w:val="DCDCDC"/>
+                          <w:sz w:val="19"/>
+                          <w:szCs w:val="19"/>
+                        </w:rPr>
+                        <w:t xml:space="preserve">      </w:t>
+                      </w:r>
+                      <w:proofErr w:type="spellStart"/>
+                      <w:proofErr w:type="gramStart"/>
+                      <w:r>
+                        <w:rPr>
+                          <w:rFonts w:ascii="Consolas" w:hAnsi="Consolas" w:cs="Consolas"/>
+                          <w:color w:val="DCDCDC"/>
+                          <w:sz w:val="19"/>
+                          <w:szCs w:val="19"/>
+                        </w:rPr>
+                        <w:t>module.ModuleClass.doSomething</w:t>
+                      </w:r>
+                      <w:proofErr w:type="spellEnd"/>
+                      <w:r>
+                        <w:rPr>
+                          <w:rFonts w:ascii="Consolas" w:hAnsi="Consolas" w:cs="Consolas"/>
+                          <w:color w:val="DCDCDC"/>
+                          <w:sz w:val="19"/>
+                          <w:szCs w:val="19"/>
+                        </w:rPr>
+                        <w:t>()</w:t>
+                      </w:r>
+                      <w:proofErr w:type="gramEnd"/>
+                    </w:p>
+                  </w:txbxContent>
+                </v:textbox>
+              </v:shape>
+            </w:pict>
+          </mc:Fallback>
+        </mc:AlternateContent>
+      </w:r>
+      <w:r>
+        <w:t xml:space="preserve">In the first line the module </w:t>
+      </w:r>
+      <w:proofErr w:type="spellStart"/>
+      <w:r>
+        <w:t>ModuleClass</w:t>
+      </w:r>
+      <w:proofErr w:type="spellEnd"/>
+      <w:r>
+        <w:t xml:space="preserve"> </w:t>
+      </w:r>
+      <w:r>
+        <w:t>will be imported</w:t>
+      </w:r>
+      <w:r>
+        <w:t>. This module provides a “</w:t>
+      </w:r>
+      <w:proofErr w:type="spellStart"/>
+      <w:r>
+        <w:t>doSomething</w:t>
+      </w:r>
+      <w:proofErr w:type="spellEnd"/>
+      <w:r>
+        <w:t xml:space="preserve">” function. The function </w:t>
+      </w:r>
+      <w:proofErr w:type="spellStart"/>
+      <w:r>
+        <w:rPr>
+          <w:rFonts w:ascii="Consolas" w:hAnsi="Consolas" w:cs="Consolas"/>
+          <w:color w:val="FF6699"/>
+          <w:sz w:val="19"/>
+          <w:szCs w:val="19"/>
+          <w:highlight w:val="black"/>
+        </w:rPr>
+        <w:t>dynamicExecute</w:t>
+      </w:r>
+      <w:proofErr w:type="spellEnd"/>
+      <w:r>
+        <w:rPr>
+          <w:rFonts w:ascii="Consolas" w:hAnsi="Consolas" w:cs="Consolas"/>
+          <w:color w:val="FF6699"/>
+          <w:sz w:val="19"/>
+          <w:szCs w:val="19"/>
+        </w:rPr>
+        <w:t xml:space="preserve"> </w:t>
+      </w:r>
+      <w:r>
+        <w:t xml:space="preserve">loads the module every time before the </w:t>
+      </w:r>
+      <w:r>
+        <w:t>“</w:t>
+      </w:r>
+      <w:proofErr w:type="spellStart"/>
+      <w:r>
+        <w:t>doSomething</w:t>
+      </w:r>
+      <w:proofErr w:type="spellEnd"/>
+      <w:r>
+        <w:t>”</w:t>
+      </w:r>
+      <w:r>
+        <w:t xml:space="preserve"> gets called. </w:t>
+      </w:r>
+      <w:r>
+        <w:t xml:space="preserve"> </w:t>
+      </w:r>
+      <w:r>
+        <w:t xml:space="preserve">This means the module is loaded </w:t>
+      </w:r>
+      <w:r>
+        <w:t xml:space="preserve">not </w:t>
+      </w:r>
+      <w:r>
+        <w:t>only once but several times.</w:t>
+      </w:r>
+      <w:r>
+        <w:t xml:space="preserve"> So every modification in the </w:t>
+      </w:r>
+      <w:proofErr w:type="spellStart"/>
+      <w:r>
+        <w:t>ModuleClass</w:t>
+      </w:r>
+      <w:proofErr w:type="spellEnd"/>
+      <w:r>
+        <w:t xml:space="preserve"> which was made during runtime comes into effect. Below you can see the function </w:t>
+      </w:r>
+      <w:proofErr w:type="spellStart"/>
+      <w:r>
+        <w:rPr>
+          <w:rFonts w:ascii="Consolas" w:hAnsi="Consolas" w:cs="Consolas"/>
+          <w:color w:val="FF6699"/>
+          <w:sz w:val="19"/>
+          <w:szCs w:val="19"/>
+          <w:highlight w:val="black"/>
+        </w:rPr>
+        <w:t>dynamicExecute</w:t>
+      </w:r>
+      <w:proofErr w:type="spellEnd"/>
+      <w:r>
+        <w:t>.</w:t>
+      </w:r>
+    </w:p>
+    <w:p/>
+    <w:p/>
+    <w:p/>
+    <w:p/>
+    <w:p>
+      <w:r>
+        <w:rPr>
+          <w:rFonts w:ascii="Segoe UI" w:hAnsi="Segoe UI" w:cs="Segoe UI"/>
+          <w:noProof/>
+          <w:color w:val="111111"/>
+          <w:sz w:val="21"/>
+          <w:szCs w:val="21"/>
+          <w:shd w:val="clear" w:color="auto" w:fill="FFFFFF"/>
+          <w:lang w:val="de-AT" w:eastAsia="de-AT"/>
+        </w:rPr>
+        <w:lastRenderedPageBreak/>
+        <mc:AlternateContent>
+          <mc:Choice Requires="wps">
+            <w:drawing>
+              <wp:anchor distT="0" distB="0" distL="114300" distR="114300" simplePos="0" relativeHeight="251712512" behindDoc="0" locked="0" layoutInCell="1" allowOverlap="1" wp14:anchorId="6EF99CB9" wp14:editId="78FE5A04">
+                <wp:simplePos x="0" y="0"/>
+                <wp:positionH relativeFrom="column">
+                  <wp:posOffset>-53975</wp:posOffset>
+                </wp:positionH>
+                <wp:positionV relativeFrom="paragraph">
+                  <wp:posOffset>227965</wp:posOffset>
+                </wp:positionV>
+                <wp:extent cx="6048375" cy="1112520"/>
+                <wp:effectExtent l="0" t="0" r="28575" b="11430"/>
+                <wp:wrapNone/>
+                <wp:docPr id="297" name="Textfeld 2"/>
+                <wp:cNvGraphicFramePr>
+                  <a:graphicFrameLocks xmlns:a="http://schemas.openxmlformats.org/drawingml/2006/main"/>
+                </wp:cNvGraphicFramePr>
+                <a:graphic xmlns:a="http://schemas.openxmlformats.org/drawingml/2006/main">
+                  <a:graphicData uri="http://schemas.microsoft.com/office/word/2010/wordprocessingShape">
+                    <wps:wsp>
+                      <wps:cNvSpPr txBox="1">
+                        <a:spLocks noChangeArrowheads="1"/>
+                      </wps:cNvSpPr>
+                      <wps:spPr bwMode="auto">
+                        <a:xfrm>
+                          <a:off x="0" y="0"/>
+                          <a:ext cx="6048375" cy="1112520"/>
+                        </a:xfrm>
+                        <a:prstGeom prst="rect">
+                          <a:avLst/>
+                        </a:prstGeom>
+                        <a:solidFill>
+                          <a:schemeClr val="tx1">
+                            <a:lumMod val="75000"/>
+                            <a:lumOff val="25000"/>
+                          </a:schemeClr>
+                        </a:solidFill>
+                        <a:ln w="9525">
+                          <a:solidFill>
+                            <a:srgbClr val="000000"/>
+                          </a:solidFill>
+                          <a:miter lim="800000"/>
+                          <a:headEnd/>
+                          <a:tailEnd/>
+                        </a:ln>
+                      </wps:spPr>
+                      <wps:txbx>
+                        <w:txbxContent>
+                          <w:p>
+                            <w:pPr>
+                              <w:spacing w:after="0"/>
+                              <w:ind w:firstLine="709"/>
+                              <w:rPr>
+                                <w:rFonts w:ascii="Consolas" w:hAnsi="Consolas" w:cs="Consolas"/>
+                                <w:color w:val="DCDCDC"/>
+                                <w:sz w:val="19"/>
+                                <w:szCs w:val="19"/>
+                              </w:rPr>
+                            </w:pPr>
+                            <w:proofErr w:type="spellStart"/>
+                            <w:proofErr w:type="gramStart"/>
+                            <w:r>
+                              <w:rPr>
+                                <w:rFonts w:ascii="Consolas" w:hAnsi="Consolas" w:cs="Consolas"/>
+                                <w:color w:val="DCDCDC"/>
+                                <w:sz w:val="19"/>
+                                <w:szCs w:val="19"/>
+                              </w:rPr>
+                              <w:t>def</w:t>
+                            </w:r>
+                            <w:proofErr w:type="spellEnd"/>
+                            <w:proofErr w:type="gramEnd"/>
+                            <w:r>
+                              <w:rPr>
+                                <w:rFonts w:ascii="Consolas" w:hAnsi="Consolas" w:cs="Consolas"/>
+                                <w:color w:val="DCDCDC"/>
+                                <w:sz w:val="19"/>
+                                <w:szCs w:val="19"/>
+                              </w:rPr>
+                              <w:t xml:space="preserve"> </w:t>
+                            </w:r>
+                            <w:proofErr w:type="spellStart"/>
+                            <w:r>
+                              <w:rPr>
+                                <w:rFonts w:ascii="Consolas" w:hAnsi="Consolas" w:cs="Consolas"/>
+                                <w:color w:val="FF6699"/>
+                                <w:sz w:val="19"/>
+                                <w:szCs w:val="19"/>
+                              </w:rPr>
+                              <w:t>reloadExecute</w:t>
+                            </w:r>
+                            <w:proofErr w:type="spellEnd"/>
+                            <w:r>
+                              <w:rPr>
+                                <w:rFonts w:ascii="Consolas" w:hAnsi="Consolas" w:cs="Consolas"/>
+                                <w:color w:val="FF6699"/>
+                                <w:sz w:val="19"/>
+                                <w:szCs w:val="19"/>
+                              </w:rPr>
+                              <w:t xml:space="preserve"> </w:t>
+                            </w:r>
+                            <w:r>
+                              <w:rPr>
+                                <w:rFonts w:ascii="Consolas" w:hAnsi="Consolas" w:cs="Consolas"/>
+                                <w:color w:val="DCDCDC"/>
+                                <w:sz w:val="19"/>
+                                <w:szCs w:val="19"/>
+                              </w:rPr>
+                              <w:t>():</w:t>
+                            </w:r>
+                          </w:p>
+                          <w:p>
+                            <w:pPr>
+                              <w:spacing w:after="0"/>
+                              <w:ind w:firstLine="709"/>
+                              <w:rPr>
+                                <w:rFonts w:ascii="Consolas" w:hAnsi="Consolas" w:cs="Consolas"/>
+                                <w:color w:val="DCDCDC"/>
+                                <w:sz w:val="19"/>
+                                <w:szCs w:val="19"/>
+                              </w:rPr>
+                            </w:pPr>
+                            <w:r>
+                              <w:rPr>
+                                <w:rFonts w:ascii="Consolas" w:hAnsi="Consolas" w:cs="Consolas"/>
+                                <w:color w:val="DCDCDC"/>
+                                <w:sz w:val="19"/>
+                                <w:szCs w:val="19"/>
+                              </w:rPr>
+                              <w:t xml:space="preserve">      </w:t>
+                            </w:r>
+                            <w:proofErr w:type="gramStart"/>
+                            <w:r>
+                              <w:rPr>
+                                <w:rFonts w:ascii="Consolas" w:hAnsi="Consolas" w:cs="Consolas"/>
+                                <w:color w:val="569CD6"/>
+                                <w:sz w:val="19"/>
+                                <w:szCs w:val="19"/>
+                              </w:rPr>
+                              <w:t>global</w:t>
+                            </w:r>
+                            <w:proofErr w:type="gramEnd"/>
+                            <w:r>
+                              <w:rPr>
+                                <w:rFonts w:ascii="Consolas" w:hAnsi="Consolas" w:cs="Consolas"/>
+                                <w:color w:val="00B050"/>
+                                <w:sz w:val="19"/>
+                                <w:szCs w:val="19"/>
+                              </w:rPr>
+                              <w:t xml:space="preserve"> </w:t>
+                            </w:r>
+                            <w:proofErr w:type="spellStart"/>
+                            <w:r>
+                              <w:rPr>
+                                <w:rFonts w:ascii="Consolas" w:hAnsi="Consolas" w:cs="Consolas"/>
+                                <w:color w:val="DCDCDC"/>
+                                <w:sz w:val="19"/>
+                                <w:szCs w:val="19"/>
+                              </w:rPr>
+                              <w:t>ModuleClass</w:t>
+                            </w:r>
+                            <w:proofErr w:type="spellEnd"/>
+                          </w:p>
+                          <w:p>
+                            <w:pPr>
+                              <w:spacing w:after="0"/>
+                              <w:ind w:firstLine="709"/>
+                              <w:rPr>
+                                <w:rFonts w:ascii="Consolas" w:hAnsi="Consolas" w:cs="Consolas"/>
+                                <w:color w:val="00B050"/>
+                                <w:sz w:val="19"/>
+                                <w:szCs w:val="19"/>
+                              </w:rPr>
+                            </w:pPr>
+                            <w:r>
+                              <w:rPr>
+                                <w:rFonts w:ascii="Consolas" w:hAnsi="Consolas" w:cs="Consolas"/>
+                                <w:color w:val="00B050"/>
+                                <w:sz w:val="19"/>
+                                <w:szCs w:val="19"/>
+                              </w:rPr>
+                              <w:t xml:space="preserve">      </w:t>
+                            </w:r>
+                            <w:r>
+                              <w:rPr>
+                                <w:rFonts w:ascii="Consolas" w:hAnsi="Consolas" w:cs="Consolas"/>
+                                <w:color w:val="00B050"/>
+                                <w:sz w:val="19"/>
+                                <w:szCs w:val="19"/>
+                              </w:rPr>
+                              <w:t xml:space="preserve"># </w:t>
+                            </w:r>
+                            <w:r>
+                              <w:rPr>
+                                <w:rFonts w:ascii="Consolas" w:hAnsi="Consolas" w:cs="Consolas"/>
+                                <w:color w:val="00B050"/>
+                                <w:sz w:val="19"/>
+                                <w:szCs w:val="19"/>
+                              </w:rPr>
+                              <w:t xml:space="preserve">Reload already loaded </w:t>
+                            </w:r>
+                            <w:proofErr w:type="spellStart"/>
+                            <w:r>
+                              <w:rPr>
+                                <w:rFonts w:ascii="Consolas" w:hAnsi="Consolas" w:cs="Consolas"/>
+                                <w:color w:val="00B050"/>
+                                <w:sz w:val="19"/>
+                                <w:szCs w:val="19"/>
+                              </w:rPr>
+                              <w:t>ModuleClass</w:t>
+                            </w:r>
+                            <w:proofErr w:type="spellEnd"/>
+                          </w:p>
+                          <w:p>
+                            <w:pPr>
+                              <w:spacing w:after="0"/>
+                              <w:ind w:firstLine="709"/>
+                              <w:rPr>
+                                <w:rFonts w:ascii="Consolas" w:hAnsi="Consolas" w:cs="Consolas"/>
+                                <w:color w:val="DCDCDC"/>
+                                <w:sz w:val="19"/>
+                                <w:szCs w:val="19"/>
+                              </w:rPr>
+                            </w:pPr>
+                            <w:r>
+                              <w:rPr>
+                                <w:rFonts w:ascii="Consolas" w:hAnsi="Consolas" w:cs="Consolas"/>
+                                <w:color w:val="00B050"/>
+                                <w:sz w:val="19"/>
+                                <w:szCs w:val="19"/>
+                              </w:rPr>
+                              <w:t xml:space="preserve">      </w:t>
+                            </w:r>
+                            <w:proofErr w:type="spellStart"/>
+                            <w:r>
+                              <w:rPr>
+                                <w:rFonts w:ascii="Consolas" w:hAnsi="Consolas" w:cs="Consolas"/>
+                                <w:color w:val="DCDCDC"/>
+                                <w:sz w:val="19"/>
+                                <w:szCs w:val="19"/>
+                              </w:rPr>
+                              <w:t>ModuleClass</w:t>
+                            </w:r>
+                            <w:proofErr w:type="spellEnd"/>
+                            <w:r>
+                              <w:rPr>
+                                <w:rFonts w:ascii="Consolas" w:hAnsi="Consolas" w:cs="Consolas"/>
+                                <w:color w:val="DCDCDC"/>
+                                <w:sz w:val="19"/>
+                                <w:szCs w:val="19"/>
+                              </w:rPr>
+                              <w:t xml:space="preserve"> = </w:t>
+                            </w:r>
+                            <w:proofErr w:type="spellStart"/>
+                            <w:proofErr w:type="gramStart"/>
+                            <w:r>
+                              <w:rPr>
+                                <w:rFonts w:ascii="Consolas" w:hAnsi="Consolas" w:cs="Consolas"/>
+                                <w:color w:val="DCDCDC"/>
+                                <w:sz w:val="19"/>
+                                <w:szCs w:val="19"/>
+                              </w:rPr>
+                              <w:t>importlib.reload</w:t>
+                            </w:r>
+                            <w:proofErr w:type="spellEnd"/>
+                            <w:r>
+                              <w:rPr>
+                                <w:rFonts w:ascii="Consolas" w:hAnsi="Consolas" w:cs="Consolas"/>
+                                <w:color w:val="DCDCDC"/>
+                                <w:sz w:val="19"/>
+                                <w:szCs w:val="19"/>
+                              </w:rPr>
+                              <w:t>(</w:t>
+                            </w:r>
+                            <w:proofErr w:type="spellStart"/>
+                            <w:proofErr w:type="gramEnd"/>
+                            <w:r>
+                              <w:rPr>
+                                <w:rFonts w:ascii="Consolas" w:hAnsi="Consolas" w:cs="Consolas"/>
+                                <w:color w:val="DCDCDC"/>
+                                <w:sz w:val="19"/>
+                                <w:szCs w:val="19"/>
+                              </w:rPr>
+                              <w:t>sys.modules</w:t>
+                            </w:r>
+                            <w:proofErr w:type="spellEnd"/>
+                            <w:r>
+                              <w:rPr>
+                                <w:rFonts w:ascii="Consolas" w:hAnsi="Consolas" w:cs="Consolas"/>
+                                <w:color w:val="DCDCDC"/>
+                                <w:sz w:val="19"/>
+                                <w:szCs w:val="19"/>
+                              </w:rPr>
+                              <w:t>[</w:t>
+                            </w:r>
+                            <w:r>
+                              <w:rPr>
+                                <w:rFonts w:ascii="Consolas" w:hAnsi="Consolas" w:cs="Consolas"/>
+                                <w:color w:val="BFBFBF" w:themeColor="background1" w:themeShade="BF"/>
+                                <w:sz w:val="19"/>
+                                <w:szCs w:val="19"/>
+                              </w:rPr>
+                              <w:t>'</w:t>
+                            </w:r>
+                            <w:proofErr w:type="spellStart"/>
+                            <w:r>
+                              <w:rPr>
+                                <w:rFonts w:ascii="Consolas" w:hAnsi="Consolas" w:cs="Consolas"/>
+                                <w:color w:val="BFBFBF" w:themeColor="background1" w:themeShade="BF"/>
+                                <w:sz w:val="19"/>
+                                <w:szCs w:val="19"/>
+                              </w:rPr>
+                              <w:t>importedModule</w:t>
+                            </w:r>
+                            <w:proofErr w:type="spellEnd"/>
+                            <w:r>
+                              <w:rPr>
+                                <w:rFonts w:ascii="Consolas" w:hAnsi="Consolas" w:cs="Consolas"/>
+                                <w:color w:val="BFBFBF" w:themeColor="background1" w:themeShade="BF"/>
+                                <w:sz w:val="19"/>
+                                <w:szCs w:val="19"/>
+                              </w:rPr>
+                              <w:t>'</w:t>
+                            </w:r>
+                            <w:r>
+                              <w:rPr>
+                                <w:rFonts w:ascii="Consolas" w:hAnsi="Consolas" w:cs="Consolas"/>
+                                <w:color w:val="DCDCDC"/>
+                                <w:sz w:val="19"/>
+                                <w:szCs w:val="19"/>
+                              </w:rPr>
+                              <w:t>]).</w:t>
+                            </w:r>
+                            <w:proofErr w:type="spellStart"/>
+                            <w:r>
+                              <w:rPr>
+                                <w:rFonts w:ascii="Consolas" w:hAnsi="Consolas" w:cs="Consolas"/>
+                                <w:color w:val="DCDCDC"/>
+                                <w:sz w:val="19"/>
+                                <w:szCs w:val="19"/>
+                              </w:rPr>
+                              <w:t>ModuleClass</w:t>
+                            </w:r>
+                            <w:proofErr w:type="spellEnd"/>
+                          </w:p>
+                          <w:p>
+                            <w:pPr>
+                              <w:spacing w:after="0"/>
+                              <w:ind w:firstLine="709"/>
+                              <w:rPr>
+                                <w:rFonts w:ascii="Consolas" w:hAnsi="Consolas" w:cs="Consolas"/>
+                                <w:color w:val="DCDCDC"/>
+                                <w:sz w:val="19"/>
+                                <w:szCs w:val="19"/>
+                              </w:rPr>
+                            </w:pPr>
+                            <w:r>
+                              <w:rPr>
+                                <w:rFonts w:ascii="Consolas" w:hAnsi="Consolas" w:cs="Consolas"/>
+                                <w:color w:val="00B050"/>
+                                <w:sz w:val="19"/>
+                                <w:szCs w:val="19"/>
+                              </w:rPr>
+                              <w:t xml:space="preserve">      </w:t>
+                            </w:r>
+                            <w:r>
+                              <w:rPr>
+                                <w:rFonts w:ascii="Consolas" w:hAnsi="Consolas" w:cs="Consolas"/>
+                                <w:color w:val="00B050"/>
+                                <w:sz w:val="19"/>
+                                <w:szCs w:val="19"/>
+                              </w:rPr>
+                              <w:t xml:space="preserve"># </w:t>
+                            </w:r>
+                            <w:proofErr w:type="gramStart"/>
+                            <w:r>
+                              <w:rPr>
+                                <w:rFonts w:ascii="Consolas" w:hAnsi="Consolas" w:cs="Consolas"/>
+                                <w:color w:val="00B050"/>
+                                <w:sz w:val="19"/>
+                                <w:szCs w:val="19"/>
+                              </w:rPr>
+                              <w:t>Execute</w:t>
+                            </w:r>
+                            <w:proofErr w:type="gramEnd"/>
+                            <w:r>
+                              <w:rPr>
+                                <w:rFonts w:ascii="Consolas" w:hAnsi="Consolas" w:cs="Consolas"/>
+                                <w:color w:val="00B050"/>
+                                <w:sz w:val="19"/>
+                                <w:szCs w:val="19"/>
+                              </w:rPr>
+                              <w:t xml:space="preserve"> method from imported module</w:t>
+                            </w:r>
+                          </w:p>
+                          <w:p>
+                            <w:pPr>
+                              <w:spacing w:after="0"/>
+                              <w:ind w:firstLine="709"/>
+                              <w:rPr>
+                                <w:rFonts w:ascii="Consolas" w:hAnsi="Consolas" w:cs="Consolas"/>
+                                <w:color w:val="DCDCDC"/>
+                                <w:sz w:val="19"/>
+                                <w:szCs w:val="19"/>
+                              </w:rPr>
+                            </w:pPr>
+                            <w:r>
+                              <w:rPr>
+                                <w:rFonts w:ascii="Consolas" w:hAnsi="Consolas" w:cs="Consolas"/>
+                                <w:color w:val="DCDCDC"/>
+                                <w:sz w:val="19"/>
+                                <w:szCs w:val="19"/>
+                              </w:rPr>
+                              <w:t xml:space="preserve">      </w:t>
+                            </w:r>
+                            <w:proofErr w:type="spellStart"/>
+                            <w:proofErr w:type="gramStart"/>
+                            <w:r>
+                              <w:rPr>
+                                <w:rFonts w:ascii="Consolas" w:hAnsi="Consolas" w:cs="Consolas"/>
+                                <w:color w:val="DCDCDC"/>
+                                <w:sz w:val="19"/>
+                                <w:szCs w:val="19"/>
+                              </w:rPr>
+                              <w:t>ModuleClass.doSomething</w:t>
+                            </w:r>
+                            <w:proofErr w:type="spellEnd"/>
+                            <w:r>
+                              <w:rPr>
+                                <w:rFonts w:ascii="Consolas" w:hAnsi="Consolas" w:cs="Consolas"/>
+                                <w:color w:val="DCDCDC"/>
+                                <w:sz w:val="19"/>
+                                <w:szCs w:val="19"/>
+                              </w:rPr>
+                              <w:t>()</w:t>
+                            </w:r>
+                            <w:proofErr w:type="gramEnd"/>
+                          </w:p>
+                        </w:txbxContent>
+                      </wps:txbx>
+                      <wps:bodyPr rot="0" vert="horz" wrap="square" lIns="91440" tIns="45720" rIns="91440" bIns="45720" anchor="t" anchorCtr="0">
+                        <a:noAutofit/>
+                      </wps:bodyPr>
+                    </wps:wsp>
+                  </a:graphicData>
+                </a:graphic>
+                <wp14:sizeRelH relativeFrom="margin">
+                  <wp14:pctWidth>0</wp14:pctWidth>
+                </wp14:sizeRelH>
+                <wp14:sizeRelV relativeFrom="margin">
+                  <wp14:pctHeight>0</wp14:pctHeight>
+                </wp14:sizeRelV>
+              </wp:anchor>
+            </w:drawing>
+          </mc:Choice>
+          <mc:Fallback>
+            <w:pict>
+              <v:shape id="_x0000_s1068" type="#_x0000_t202" style="position:absolute;margin-left:-4.25pt;margin-top:17.95pt;width:476.25pt;height:87.6pt;z-index:251712512;visibility:visible;mso-wrap-style:square;mso-width-percent:0;mso-height-percent:0;mso-wrap-distance-left:9pt;mso-wrap-distance-top:0;mso-wrap-distance-right:9pt;mso-wrap-distance-bottom:0;mso-position-horizontal:absolute;mso-position-horizontal-relative:text;mso-position-vertical:absolute;mso-position-vertical-relative:text;mso-width-percent:0;mso-height-percent:0;mso-width-relative:margin;mso-height-relative:margin;v-text-anchor:top" o:gfxdata="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" fillcolor="#404040 [2429]">
+                <v:textbox>
+                  <w:txbxContent>
+                    <w:p>
+                      <w:pPr>
+                        <w:spacing w:after="0"/>
+                        <w:ind w:firstLine="709"/>
+                        <w:rPr>
+                          <w:rFonts w:ascii="Consolas" w:hAnsi="Consolas" w:cs="Consolas"/>
+                          <w:color w:val="DCDCDC"/>
+                          <w:sz w:val="19"/>
+                          <w:szCs w:val="19"/>
+                        </w:rPr>
+                      </w:pPr>
+                      <w:proofErr w:type="spellStart"/>
+                      <w:proofErr w:type="gramStart"/>
+                      <w:r>
+                        <w:rPr>
+                          <w:rFonts w:ascii="Consolas" w:hAnsi="Consolas" w:cs="Consolas"/>
+                          <w:color w:val="DCDCDC"/>
+                          <w:sz w:val="19"/>
+                          <w:szCs w:val="19"/>
+                        </w:rPr>
+                        <w:t>def</w:t>
+                      </w:r>
+                      <w:proofErr w:type="spellEnd"/>
+                      <w:proofErr w:type="gramEnd"/>
+                      <w:r>
+                        <w:rPr>
+                          <w:rFonts w:ascii="Consolas" w:hAnsi="Consolas" w:cs="Consolas"/>
+                          <w:color w:val="DCDCDC"/>
+                          <w:sz w:val="19"/>
+                          <w:szCs w:val="19"/>
+                        </w:rPr>
+                        <w:t xml:space="preserve"> </w:t>
+                      </w:r>
+                      <w:proofErr w:type="spellStart"/>
+                      <w:r>
+                        <w:rPr>
+                          <w:rFonts w:ascii="Consolas" w:hAnsi="Consolas" w:cs="Consolas"/>
+                          <w:color w:val="FF6699"/>
+                          <w:sz w:val="19"/>
+                          <w:szCs w:val="19"/>
+                        </w:rPr>
+                        <w:t>reloadExecute</w:t>
+                      </w:r>
+                      <w:proofErr w:type="spellEnd"/>
+                      <w:r>
+                        <w:rPr>
+                          <w:rFonts w:ascii="Consolas" w:hAnsi="Consolas" w:cs="Consolas"/>
+                          <w:color w:val="FF6699"/>
+                          <w:sz w:val="19"/>
+                          <w:szCs w:val="19"/>
+                        </w:rPr>
+                        <w:t xml:space="preserve"> </w:t>
+                      </w:r>
+                      <w:r>
+                        <w:rPr>
+                          <w:rFonts w:ascii="Consolas" w:hAnsi="Consolas" w:cs="Consolas"/>
+                          <w:color w:val="DCDCDC"/>
+                          <w:sz w:val="19"/>
+                          <w:szCs w:val="19"/>
+                        </w:rPr>
+                        <w:t>():</w:t>
+                      </w:r>
+                    </w:p>
+                    <w:p>
+                      <w:pPr>
+                        <w:spacing w:after="0"/>
+                        <w:ind w:firstLine="709"/>
+                        <w:rPr>
+                          <w:rFonts w:ascii="Consolas" w:hAnsi="Consolas" w:cs="Consolas"/>
+                          <w:color w:val="DCDCDC"/>
+                          <w:sz w:val="19"/>
+                          <w:szCs w:val="19"/>
+                        </w:rPr>
+                      </w:pPr>
+                      <w:r>
+                        <w:rPr>
+                          <w:rFonts w:ascii="Consolas" w:hAnsi="Consolas" w:cs="Consolas"/>
+                          <w:color w:val="DCDCDC"/>
+                          <w:sz w:val="19"/>
+                          <w:szCs w:val="19"/>
+                        </w:rPr>
+                        <w:t xml:space="preserve">      </w:t>
+                      </w:r>
+                      <w:proofErr w:type="gramStart"/>
+                      <w:r>
+                        <w:rPr>
+                          <w:rFonts w:ascii="Consolas" w:hAnsi="Consolas" w:cs="Consolas"/>
+                          <w:color w:val="569CD6"/>
+                          <w:sz w:val="19"/>
+                          <w:szCs w:val="19"/>
+                        </w:rPr>
+                        <w:t>global</w:t>
+                      </w:r>
+                      <w:proofErr w:type="gramEnd"/>
+                      <w:r>
+                        <w:rPr>
+                          <w:rFonts w:ascii="Consolas" w:hAnsi="Consolas" w:cs="Consolas"/>
+                          <w:color w:val="00B050"/>
+                          <w:sz w:val="19"/>
+                          <w:szCs w:val="19"/>
+                        </w:rPr>
+                        <w:t xml:space="preserve"> </w:t>
+                      </w:r>
+                      <w:proofErr w:type="spellStart"/>
+                      <w:r>
+                        <w:rPr>
+                          <w:rFonts w:ascii="Consolas" w:hAnsi="Consolas" w:cs="Consolas"/>
+                          <w:color w:val="DCDCDC"/>
+                          <w:sz w:val="19"/>
+                          <w:szCs w:val="19"/>
+                        </w:rPr>
+                        <w:t>ModuleClass</w:t>
+                      </w:r>
+                      <w:proofErr w:type="spellEnd"/>
+                    </w:p>
+                    <w:p>
+                      <w:pPr>
+                        <w:spacing w:after="0"/>
+                        <w:ind w:firstLine="709"/>
+                        <w:rPr>
+                          <w:rFonts w:ascii="Consolas" w:hAnsi="Consolas" w:cs="Consolas"/>
+                          <w:color w:val="00B050"/>
+                          <w:sz w:val="19"/>
+                          <w:szCs w:val="19"/>
+                        </w:rPr>
+                      </w:pPr>
+                      <w:r>
+                        <w:rPr>
+                          <w:rFonts w:ascii="Consolas" w:hAnsi="Consolas" w:cs="Consolas"/>
+                          <w:color w:val="00B050"/>
+                          <w:sz w:val="19"/>
+                          <w:szCs w:val="19"/>
+                        </w:rPr>
+                        <w:t xml:space="preserve">      </w:t>
+                      </w:r>
+                      <w:r>
+                        <w:rPr>
+                          <w:rFonts w:ascii="Consolas" w:hAnsi="Consolas" w:cs="Consolas"/>
+                          <w:color w:val="00B050"/>
+                          <w:sz w:val="19"/>
+                          <w:szCs w:val="19"/>
+                        </w:rPr>
+                        <w:t xml:space="preserve"># </w:t>
+                      </w:r>
+                      <w:r>
+                        <w:rPr>
+                          <w:rFonts w:ascii="Consolas" w:hAnsi="Consolas" w:cs="Consolas"/>
+                          <w:color w:val="00B050"/>
+                          <w:sz w:val="19"/>
+                          <w:szCs w:val="19"/>
+                        </w:rPr>
+                        <w:t xml:space="preserve">Reload already loaded </w:t>
+                      </w:r>
+                      <w:proofErr w:type="spellStart"/>
+                      <w:r>
+                        <w:rPr>
+                          <w:rFonts w:ascii="Consolas" w:hAnsi="Consolas" w:cs="Consolas"/>
+                          <w:color w:val="00B050"/>
+                          <w:sz w:val="19"/>
+                          <w:szCs w:val="19"/>
+                        </w:rPr>
+                        <w:t>ModuleClass</w:t>
+                      </w:r>
+                      <w:proofErr w:type="spellEnd"/>
+                    </w:p>
+                    <w:p>
+                      <w:pPr>
+                        <w:spacing w:after="0"/>
+                        <w:ind w:firstLine="709"/>
+                        <w:rPr>
+                          <w:rFonts w:ascii="Consolas" w:hAnsi="Consolas" w:cs="Consolas"/>
+                          <w:color w:val="DCDCDC"/>
+                          <w:sz w:val="19"/>
+                          <w:szCs w:val="19"/>
+                        </w:rPr>
+                      </w:pPr>
+                      <w:r>
+                        <w:rPr>
+                          <w:rFonts w:ascii="Consolas" w:hAnsi="Consolas" w:cs="Consolas"/>
+                          <w:color w:val="00B050"/>
+                          <w:sz w:val="19"/>
+                          <w:szCs w:val="19"/>
+                        </w:rPr>
+                        <w:t xml:space="preserve">      </w:t>
+                      </w:r>
+                      <w:proofErr w:type="spellStart"/>
+                      <w:r>
+                        <w:rPr>
+                          <w:rFonts w:ascii="Consolas" w:hAnsi="Consolas" w:cs="Consolas"/>
+                          <w:color w:val="DCDCDC"/>
+                          <w:sz w:val="19"/>
+                          <w:szCs w:val="19"/>
+                        </w:rPr>
+                        <w:t>ModuleClass</w:t>
+                      </w:r>
+                      <w:proofErr w:type="spellEnd"/>
+                      <w:r>
+                        <w:rPr>
+                          <w:rFonts w:ascii="Consolas" w:hAnsi="Consolas" w:cs="Consolas"/>
+                          <w:color w:val="DCDCDC"/>
+                          <w:sz w:val="19"/>
+                          <w:szCs w:val="19"/>
+                        </w:rPr>
+                        <w:t xml:space="preserve"> = </w:t>
+                      </w:r>
+                      <w:proofErr w:type="spellStart"/>
+                      <w:proofErr w:type="gramStart"/>
+                      <w:r>
+                        <w:rPr>
+                          <w:rFonts w:ascii="Consolas" w:hAnsi="Consolas" w:cs="Consolas"/>
+                          <w:color w:val="DCDCDC"/>
+                          <w:sz w:val="19"/>
+                          <w:szCs w:val="19"/>
+                        </w:rPr>
+                        <w:t>importlib.reload</w:t>
+                      </w:r>
+                      <w:proofErr w:type="spellEnd"/>
+                      <w:r>
+                        <w:rPr>
+                          <w:rFonts w:ascii="Consolas" w:hAnsi="Consolas" w:cs="Consolas"/>
+                          <w:color w:val="DCDCDC"/>
+                          <w:sz w:val="19"/>
+                          <w:szCs w:val="19"/>
+                        </w:rPr>
+                        <w:t>(</w:t>
+                      </w:r>
+                      <w:proofErr w:type="spellStart"/>
+                      <w:proofErr w:type="gramEnd"/>
+                      <w:r>
+                        <w:rPr>
+                          <w:rFonts w:ascii="Consolas" w:hAnsi="Consolas" w:cs="Consolas"/>
+                          <w:color w:val="DCDCDC"/>
+                          <w:sz w:val="19"/>
+                          <w:szCs w:val="19"/>
+                        </w:rPr>
+                        <w:t>sys.modules</w:t>
+                      </w:r>
+                      <w:proofErr w:type="spellEnd"/>
+                      <w:r>
+                        <w:rPr>
+                          <w:rFonts w:ascii="Consolas" w:hAnsi="Consolas" w:cs="Consolas"/>
+                          <w:color w:val="DCDCDC"/>
+                          <w:sz w:val="19"/>
+                          <w:szCs w:val="19"/>
+                        </w:rPr>
+                        <w:t>[</w:t>
+                      </w:r>
+                      <w:r>
+                        <w:rPr>
+                          <w:rFonts w:ascii="Consolas" w:hAnsi="Consolas" w:cs="Consolas"/>
+                          <w:color w:val="BFBFBF" w:themeColor="background1" w:themeShade="BF"/>
+                          <w:sz w:val="19"/>
+                          <w:szCs w:val="19"/>
+                        </w:rPr>
+                        <w:t>'</w:t>
+                      </w:r>
+                      <w:proofErr w:type="spellStart"/>
+                      <w:r>
+                        <w:rPr>
+                          <w:rFonts w:ascii="Consolas" w:hAnsi="Consolas" w:cs="Consolas"/>
+                          <w:color w:val="BFBFBF" w:themeColor="background1" w:themeShade="BF"/>
+                          <w:sz w:val="19"/>
+                          <w:szCs w:val="19"/>
+                        </w:rPr>
+                        <w:t>importedModule</w:t>
+                      </w:r>
+                      <w:proofErr w:type="spellEnd"/>
+                      <w:r>
+                        <w:rPr>
+                          <w:rFonts w:ascii="Consolas" w:hAnsi="Consolas" w:cs="Consolas"/>
+                          <w:color w:val="BFBFBF" w:themeColor="background1" w:themeShade="BF"/>
+                          <w:sz w:val="19"/>
+                          <w:szCs w:val="19"/>
+                        </w:rPr>
+                        <w:t>'</w:t>
+                      </w:r>
+                      <w:r>
+                        <w:rPr>
+                          <w:rFonts w:ascii="Consolas" w:hAnsi="Consolas" w:cs="Consolas"/>
+                          <w:color w:val="DCDCDC"/>
+                          <w:sz w:val="19"/>
+                          <w:szCs w:val="19"/>
+                        </w:rPr>
+                        <w:t>]).</w:t>
+                      </w:r>
+                      <w:proofErr w:type="spellStart"/>
+                      <w:r>
+                        <w:rPr>
+                          <w:rFonts w:ascii="Consolas" w:hAnsi="Consolas" w:cs="Consolas"/>
+                          <w:color w:val="DCDCDC"/>
+                          <w:sz w:val="19"/>
+                          <w:szCs w:val="19"/>
+                        </w:rPr>
+                        <w:t>ModuleClass</w:t>
+                      </w:r>
+                      <w:proofErr w:type="spellEnd"/>
+                    </w:p>
+                    <w:p>
+                      <w:pPr>
+                        <w:spacing w:after="0"/>
+                        <w:ind w:firstLine="709"/>
+                        <w:rPr>
+                          <w:rFonts w:ascii="Consolas" w:hAnsi="Consolas" w:cs="Consolas"/>
+                          <w:color w:val="DCDCDC"/>
+                          <w:sz w:val="19"/>
+                          <w:szCs w:val="19"/>
+                        </w:rPr>
+                      </w:pPr>
+                      <w:r>
+                        <w:rPr>
+                          <w:rFonts w:ascii="Consolas" w:hAnsi="Consolas" w:cs="Consolas"/>
+                          <w:color w:val="00B050"/>
+                          <w:sz w:val="19"/>
+                          <w:szCs w:val="19"/>
+                        </w:rPr>
+                        <w:t xml:space="preserve">      </w:t>
+                      </w:r>
+                      <w:r>
+                        <w:rPr>
+                          <w:rFonts w:ascii="Consolas" w:hAnsi="Consolas" w:cs="Consolas"/>
+                          <w:color w:val="00B050"/>
+                          <w:sz w:val="19"/>
+                          <w:szCs w:val="19"/>
+                        </w:rPr>
+                        <w:t xml:space="preserve"># </w:t>
+                      </w:r>
+                      <w:proofErr w:type="gramStart"/>
+                      <w:r>
+                        <w:rPr>
+                          <w:rFonts w:ascii="Consolas" w:hAnsi="Consolas" w:cs="Consolas"/>
+                          <w:color w:val="00B050"/>
+                          <w:sz w:val="19"/>
+                          <w:szCs w:val="19"/>
+                        </w:rPr>
+                        <w:t>Execute</w:t>
+                      </w:r>
+                      <w:proofErr w:type="gramEnd"/>
+                      <w:r>
+                        <w:rPr>
+                          <w:rFonts w:ascii="Consolas" w:hAnsi="Consolas" w:cs="Consolas"/>
+                          <w:color w:val="00B050"/>
+                          <w:sz w:val="19"/>
+                          <w:szCs w:val="19"/>
+                        </w:rPr>
+                        <w:t xml:space="preserve"> method from imported module</w:t>
+                      </w:r>
+                    </w:p>
+                    <w:p>
+                      <w:pPr>
+                        <w:spacing w:after="0"/>
+                        <w:ind w:firstLine="709"/>
+                        <w:rPr>
+                          <w:rFonts w:ascii="Consolas" w:hAnsi="Consolas" w:cs="Consolas"/>
+                          <w:color w:val="DCDCDC"/>
+                          <w:sz w:val="19"/>
+                          <w:szCs w:val="19"/>
+                        </w:rPr>
+                      </w:pPr>
+                      <w:r>
+                        <w:rPr>
+                          <w:rFonts w:ascii="Consolas" w:hAnsi="Consolas" w:cs="Consolas"/>
+                          <w:color w:val="DCDCDC"/>
+                          <w:sz w:val="19"/>
+                          <w:szCs w:val="19"/>
+                        </w:rPr>
+                        <w:t xml:space="preserve">      </w:t>
+                      </w:r>
+                      <w:proofErr w:type="spellStart"/>
+                      <w:proofErr w:type="gramStart"/>
+                      <w:r>
+                        <w:rPr>
+                          <w:rFonts w:ascii="Consolas" w:hAnsi="Consolas" w:cs="Consolas"/>
+                          <w:color w:val="DCDCDC"/>
+                          <w:sz w:val="19"/>
+                          <w:szCs w:val="19"/>
+                        </w:rPr>
+                        <w:t>ModuleClass.doSomething</w:t>
+                      </w:r>
+                      <w:proofErr w:type="spellEnd"/>
+                      <w:r>
+                        <w:rPr>
+                          <w:rFonts w:ascii="Consolas" w:hAnsi="Consolas" w:cs="Consolas"/>
+                          <w:color w:val="DCDCDC"/>
+                          <w:sz w:val="19"/>
+                          <w:szCs w:val="19"/>
+                        </w:rPr>
+                        <w:t>()</w:t>
+                      </w:r>
+                      <w:proofErr w:type="gramEnd"/>
+                    </w:p>
+                  </w:txbxContent>
+                </v:textbox>
+              </v:shape>
+            </w:pict>
+          </mc:Fallback>
+        </mc:AlternateContent>
+      </w:r>
+      <w:r>
+        <w:t xml:space="preserve">The second approach tries to reload the already </w:t>
+      </w:r>
+      <w:r>
+        <w:t>loaded</w:t>
+      </w:r>
+      <w:r>
+        <w:t xml:space="preserve"> </w:t>
+      </w:r>
+      <w:proofErr w:type="spellStart"/>
+      <w:r>
+        <w:t>ModuleClass</w:t>
+      </w:r>
+      <w:proofErr w:type="spellEnd"/>
+      <w:r>
+        <w:t>. Look code section below.</w:t>
+      </w:r>
+    </w:p>
+    <w:p/>
+    <w:p/>
+    <w:p/>
+    <w:p/>
+    <w:p>
+      <w:r>
+        <w:t>For testing the program start the command line and navigate to the “</w:t>
+      </w:r>
+      <w:r>
+        <w:t>hotSwapping.py</w:t>
+      </w:r>
+      <w:r>
+        <w:t xml:space="preserve">” file. Start the program by writing “python </w:t>
+      </w:r>
+      <w:r>
+        <w:t>hotSwapping.py</w:t>
+      </w:r>
+      <w:r>
+        <w:t xml:space="preserve">”. You will get asked if you want to run the program. Type “y” and the method </w:t>
+      </w:r>
+      <w:proofErr w:type="spellStart"/>
+      <w:r>
+        <w:rPr>
+          <w:rFonts w:ascii="Consolas" w:hAnsi="Consolas" w:cs="Consolas"/>
+          <w:color w:val="FF6699"/>
+          <w:sz w:val="19"/>
+          <w:szCs w:val="19"/>
+          <w:highlight w:val="black"/>
+        </w:rPr>
+        <w:t>dynamicExecute</w:t>
+      </w:r>
+      <w:proofErr w:type="spellEnd"/>
+      <w:r>
+        <w:rPr>
+          <w:rFonts w:ascii="Consolas" w:hAnsi="Consolas" w:cs="Consolas"/>
+          <w:color w:val="FF6699"/>
+          <w:sz w:val="19"/>
+          <w:szCs w:val="19"/>
+        </w:rPr>
+        <w:t xml:space="preserve"> </w:t>
+      </w:r>
+      <w:r>
+        <w:t>will get called twice (</w:t>
+      </w:r>
+      <w:r>
+        <w:t>Once for each approach</w:t>
+      </w:r>
+      <w:r>
+        <w:t xml:space="preserve">). If you want to modify the </w:t>
+      </w:r>
+      <w:proofErr w:type="spellStart"/>
+      <w:r>
+        <w:t>ModuleClass</w:t>
+      </w:r>
+      <w:proofErr w:type="spellEnd"/>
+      <w:r>
+        <w:t xml:space="preserve"> open the “</w:t>
+      </w:r>
+      <w:r>
+        <w:t>importedModule.py</w:t>
+      </w:r>
+      <w:r>
+        <w:t xml:space="preserve">” file and change their content. The next time the </w:t>
+      </w:r>
+      <w:proofErr w:type="spellStart"/>
+      <w:r>
+        <w:rPr>
+          <w:rFonts w:ascii="Consolas" w:hAnsi="Consolas" w:cs="Consolas"/>
+          <w:color w:val="FF6699"/>
+          <w:sz w:val="19"/>
+          <w:szCs w:val="19"/>
+          <w:highlight w:val="black"/>
+        </w:rPr>
+        <w:t>dynamicExecute</w:t>
+      </w:r>
+      <w:proofErr w:type="spellEnd"/>
+      <w:r>
+        <w:rPr>
+          <w:rFonts w:ascii="Consolas" w:hAnsi="Consolas" w:cs="Consolas"/>
+          <w:color w:val="FF6699"/>
+          <w:sz w:val="19"/>
+          <w:szCs w:val="19"/>
+        </w:rPr>
+        <w:t xml:space="preserve"> </w:t>
+      </w:r>
+      <w:r>
+        <w:t>will</w:t>
+      </w:r>
+      <w:r>
+        <w:t xml:space="preserve"> get called you will see the changes you have made.</w:t>
+      </w:r>
+      <w:r>
+        <w:t xml:space="preserve"> To improve the program a method</w:t>
+      </w:r>
+      <w:r>
+        <w:t>,</w:t>
+      </w:r>
+      <w:r>
+        <w:t xml:space="preserve"> </w:t>
+      </w:r>
+      <w:r>
+        <w:t>which automatically reloads a module every time its content changes</w:t>
+      </w:r>
+      <w:r>
+        <w:t>,</w:t>
+      </w:r>
+      <w:r>
+        <w:t xml:space="preserve"> could be implemented. This </w:t>
+      </w:r>
+      <w:r>
+        <w:t>could be very useful in big projects. A small change does not require a completely restart of the program. There is already a project which does exactly this</w:t>
+      </w:r>
+      <w:r>
+        <w:rPr>
+          <w:vertAlign w:val="superscript"/>
+        </w:rPr>
+        <w:t>7</w:t>
+      </w:r>
+      <w:r>
+        <w:t>. It is open source and everyone can enhance and add features.</w:t>
+      </w:r>
+      <w:bookmarkStart w:id="7" w:name="_GoBack"/>
+      <w:bookmarkEnd w:id="7"/>
     </w:p>
     <w:sectPr>
-      <w:footerReference w:type="first" r:id="rId20"/>
+      <w:footerReference w:type="default" r:id="rId20"/>
+      <w:footerReference w:type="first" r:id="rId21"/>
       <w:pgSz w:w="11906" w:h="16838"/>
       <w:pgMar w:top="1417" w:right="1417" w:bottom="1134" w:left="1417" w:header="708" w:footer="708" w:gutter="0"/>
       <w:pgNumType w:start="0"/>
@@ -26961,6 +30466,69 @@
       </w:rPr>
       <w:tab/>
     </w:r>
+  </w:p>
+  <w:p>
+    <w:pPr>
+      <w:pStyle w:val="Fuzeile"/>
+    </w:pPr>
+  </w:p>
+  <w:p>
+    <w:pPr>
+      <w:pStyle w:val="Fuzeile"/>
+    </w:pPr>
+  </w:p>
+</w:ftr>
+</file>
+
+<file path=word/footer10.xml><?xml version="1.0" encoding="utf-8"?>
+<w:ftr xmlns:wpc="http://schemas.microsoft.com/office/word/2010/wordprocessingCanvas" xmlns:mc="http://schemas.openxmlformats.org/markup-compatibility/2006" xmlns:o="urn:schemas-microsoft-com:office:office" xmlns:r="http://schemas.openxmlformats.org/officeDocument/2006/relationships" xmlns:m="http://schemas.openxmlformats.org/officeDocument/2006/math" xmlns:v="urn:schemas-microsoft-com:vml" xmlns:wp14="http://schemas.microsoft.com/office/word/2010/wordprocessingDrawing" xmlns:wp="http://schemas.openxmlformats.org/drawingml/2006/wordprocessingDrawing" xmlns:w10="urn:schemas-microsoft-com:office:word" xmlns:w="http://schemas.openxmlformats.org/wordprocessingml/2006/main" xmlns:w14="http://schemas.microsoft.com/office/word/2010/wordml" xmlns:wpg="http://schemas.microsoft.com/office/word/2010/wordprocessingGroup" xmlns:wpi="http://schemas.microsoft.com/office/word/2010/wordprocessingInk" xmlns:wne="http://schemas.microsoft.com/office/word/2006/wordml" xmlns:wps="http://schemas.microsoft.com/office/word/2010/wordprocessingShape" mc:Ignorable="w14 wp14">
+  <w:p>
+    <w:pPr>
+      <w:pStyle w:val="Fuzeile"/>
+      <w:rPr>
+        <w:sz w:val="16"/>
+        <w:szCs w:val="16"/>
+      </w:rPr>
+    </w:pPr>
+    <w:r>
+      <w:rPr>
+        <w:vertAlign w:val="superscript"/>
+      </w:rPr>
+      <w:t xml:space="preserve">6 </w:t>
+    </w:r>
+    <w:hyperlink r:id="rId1" w:history="1">
+      <w:r>
+        <w:rPr>
+          <w:rStyle w:val="Hyperlink"/>
+          <w:sz w:val="16"/>
+          <w:szCs w:val="16"/>
+        </w:rPr>
+        <w:t>http://stackoverflow.com/questions/29537813/byte-buddy-hotswap-with-bytebuddyagent</w:t>
+      </w:r>
+    </w:hyperlink>
+  </w:p>
+  <w:p>
+    <w:pPr>
+      <w:pStyle w:val="Fuzeile"/>
+      <w:rPr>
+        <w:sz w:val="16"/>
+        <w:szCs w:val="16"/>
+      </w:rPr>
+    </w:pPr>
+  </w:p>
+  <w:p>
+    <w:pPr>
+      <w:pStyle w:val="Fuzeile"/>
+    </w:pPr>
+  </w:p>
+  <w:p>
+    <w:pPr>
+      <w:pStyle w:val="Fuzeile"/>
+      <w:rPr>
+        <w:sz w:val="16"/>
+        <w:szCs w:val="16"/>
+      </w:rPr>
+    </w:pPr>
   </w:p>
   <w:p>
     <w:pPr>
@@ -27243,7 +30811,7 @@
       </w:rPr>
       <w:t xml:space="preserve">5 </w:t>
     </w:r>
-    <w:hyperlink r:id="rId1" w:history="1">
+    <w:hyperlink r:id="rId1" w:anchor="/" w:history="1">
       <w:r>
         <w:rPr>
           <w:rStyle w:val="Hyperlink"/>
@@ -27294,24 +30862,22 @@
     <w:pPr>
       <w:pStyle w:val="Fuzeile"/>
       <w:rPr>
-        <w:sz w:val="16"/>
-        <w:szCs w:val="16"/>
+        <w:vertAlign w:val="superscript"/>
       </w:rPr>
     </w:pPr>
     <w:r>
       <w:rPr>
         <w:vertAlign w:val="superscript"/>
       </w:rPr>
-      <w:t xml:space="preserve">6 </w:t>
+      <w:t xml:space="preserve">7 </w:t>
     </w:r>
     <w:hyperlink r:id="rId1" w:history="1">
       <w:r>
         <w:rPr>
           <w:rStyle w:val="Hyperlink"/>
-          <w:sz w:val="16"/>
-          <w:szCs w:val="16"/>
+          <w:vertAlign w:val="superscript"/>
         </w:rPr>
-        <w:t>http://stackoverflow.com/questions/29537813/byte-buddy-hotswap-with-bytebuddyagent</w:t>
+        <w:t>https://pypi.python.org/pypi/hotswap/0.1</w:t>
       </w:r>
     </w:hyperlink>
   </w:p>
@@ -27319,28 +30885,8 @@
     <w:pPr>
       <w:pStyle w:val="Fuzeile"/>
       <w:rPr>
-        <w:sz w:val="16"/>
-        <w:szCs w:val="16"/>
+        <w:vertAlign w:val="superscript"/>
       </w:rPr>
-    </w:pPr>
-  </w:p>
-  <w:p>
-    <w:pPr>
-      <w:pStyle w:val="Fuzeile"/>
-    </w:pPr>
-  </w:p>
-  <w:p>
-    <w:pPr>
-      <w:pStyle w:val="Fuzeile"/>
-      <w:rPr>
-        <w:sz w:val="16"/>
-        <w:szCs w:val="16"/>
-      </w:rPr>
-    </w:pPr>
-  </w:p>
-  <w:p>
-    <w:pPr>
-      <w:pStyle w:val="Fuzeile"/>
     </w:pPr>
   </w:p>
   <w:p>
@@ -28660,7 +32206,7 @@
 </file>
 
 <file path=customXml/itemProps2.xml><?xml version="1.0" encoding="utf-8"?>
-<ds:datastoreItem xmlns:ds="http://schemas.openxmlformats.org/officeDocument/2006/customXml" ds:itemID="{54EA0BA4-6299-4DAE-9268-A1B0C60F2B0F}">
+<ds:datastoreItem xmlns:ds="http://schemas.openxmlformats.org/officeDocument/2006/customXml" ds:itemID="{CBB1A3FD-9176-46B6-BAC1-AF0252737032}">
   <ds:schemaRefs>
     <ds:schemaRef ds:uri="http://schemas.openxmlformats.org/officeDocument/2006/bibliography"/>
   </ds:schemaRefs>

</xml_diff>

<commit_message>
+) Update ass project and add documentation
</commit_message>
<xml_diff>
--- a/4th_sem/ass/grill/HotSwapping/Documentation/Docuementation_Grill.docx
+++ b/4th_sem/ass/grill/HotSwapping/Documentation/Docuementation_Grill.docx
@@ -1610,7 +1610,19 @@
         <w:t xml:space="preserve">methods </w:t>
       </w:r>
       <w:r>
-        <w:t xml:space="preserve">for hot swapping C# code was evaluated. The First method tries to swap a method by changing its pointer. The second method uses the well-known API </w:t>
+        <w:t>for hot swapping C# code was evaluated. The First method tries to swap a method by changing its pointer</w:t>
+      </w:r>
+      <w:r>
+        <w:t xml:space="preserve"> in the </w:t>
+      </w:r>
+      <w:r>
+        <w:t xml:space="preserve">method </w:t>
+      </w:r>
+      <w:r>
+        <w:t>table of the specific class</w:t>
+      </w:r>
+      <w:r>
+        <w:t xml:space="preserve">. The second method uses the well-known API </w:t>
       </w:r>
       <w:proofErr w:type="spellStart"/>
       <w:r>
@@ -2630,7 +2642,19 @@
           <w:shd w:val="clear" w:color="auto" w:fill="FFFFFF"/>
         </w:rPr>
         <w:lastRenderedPageBreak/>
-        <w:t>then</w:t>
+        <w:t>the</w:t>
+      </w:r>
+      <w:bookmarkStart w:id="2" w:name="_GoBack"/>
+      <w:bookmarkEnd w:id="2"/>
+      <w:r>
+        <w:rPr>
+          <w:rFonts w:ascii="Segoe UI" w:hAnsi="Segoe UI" w:cs="Segoe UI"/>
+          <w:color w:val="111111"/>
+          <w:sz w:val="21"/>
+          <w:szCs w:val="21"/>
+          <w:shd w:val="clear" w:color="auto" w:fill="FFFFFF"/>
+        </w:rPr>
+        <w:t>n</w:t>
       </w:r>
       <w:proofErr w:type="gramEnd"/>
       <w:r>
@@ -7596,14 +7620,14 @@
       <w:pPr>
         <w:pStyle w:val="berschrift2"/>
       </w:pPr>
-      <w:bookmarkStart w:id="2" w:name="_Toc418971067"/>
+      <w:bookmarkStart w:id="3" w:name="_Toc418971067"/>
       <w:r>
         <w:t xml:space="preserve">Mono Cecil </w:t>
       </w:r>
       <w:r>
         <w:t>approach</w:t>
       </w:r>
-      <w:bookmarkEnd w:id="2"/>
+      <w:bookmarkEnd w:id="3"/>
     </w:p>
     <w:p/>
     <w:p>
@@ -18502,14 +18526,14 @@
       <w:pPr>
         <w:pStyle w:val="berschrift1"/>
       </w:pPr>
-      <w:bookmarkStart w:id="3" w:name="_Toc418971068"/>
+      <w:bookmarkStart w:id="4" w:name="_Toc418971068"/>
       <w:r>
         <w:t xml:space="preserve">Hot swapping in </w:t>
       </w:r>
       <w:r>
         <w:t>Java</w:t>
       </w:r>
-      <w:bookmarkEnd w:id="3"/>
+      <w:bookmarkEnd w:id="4"/>
     </w:p>
     <w:p/>
     <w:p>
@@ -19562,7 +19586,7 @@
       <w:pPr>
         <w:pStyle w:val="berschrift2"/>
       </w:pPr>
-      <w:bookmarkStart w:id="4" w:name="_Toc418971069"/>
+      <w:bookmarkStart w:id="5" w:name="_Toc418971069"/>
       <w:proofErr w:type="spellStart"/>
       <w:r>
         <w:t>JavaAssist</w:t>
@@ -19571,7 +19595,7 @@
       <w:r>
         <w:t xml:space="preserve"> approach</w:t>
       </w:r>
-      <w:bookmarkEnd w:id="4"/>
+      <w:bookmarkEnd w:id="5"/>
     </w:p>
     <w:p/>
     <w:p>
@@ -23200,7 +23224,7 @@
       <w:pPr>
         <w:pStyle w:val="berschrift2"/>
       </w:pPr>
-      <w:bookmarkStart w:id="5" w:name="_Toc418971070"/>
+      <w:bookmarkStart w:id="6" w:name="_Toc418971070"/>
       <w:proofErr w:type="spellStart"/>
       <w:r>
         <w:t>ByteBuddy</w:t>
@@ -23209,7 +23233,7 @@
       <w:r>
         <w:t xml:space="preserve"> approach</w:t>
       </w:r>
-      <w:bookmarkEnd w:id="5"/>
+      <w:bookmarkEnd w:id="6"/>
     </w:p>
     <w:p/>
     <w:p>
@@ -27536,11 +27560,11 @@
       <w:pPr>
         <w:pStyle w:val="berschrift1"/>
       </w:pPr>
-      <w:bookmarkStart w:id="6" w:name="_Toc418971071"/>
+      <w:bookmarkStart w:id="7" w:name="_Toc418971071"/>
       <w:r>
         <w:t>Python</w:t>
       </w:r>
-      <w:bookmarkEnd w:id="6"/>
+      <w:bookmarkEnd w:id="7"/>
     </w:p>
     <w:p/>
     <w:p>
@@ -27578,24 +27602,13 @@
         <w:t>hotSwapping.py</w:t>
       </w:r>
       <w:r>
-        <w:t xml:space="preserve"> file from the command li</w:t>
-      </w:r>
-      <w:bookmarkStart w:id="7" w:name="_GoBack"/>
-      <w:bookmarkEnd w:id="7"/>
-      <w:r>
-        <w:t>ne.</w:t>
+        <w:t xml:space="preserve"> file from the command line.</w:t>
       </w:r>
       <w:r>
         <w:t xml:space="preserve"> </w:t>
       </w:r>
       <w:r>
-        <w:t xml:space="preserve">The file is </w:t>
-      </w:r>
-      <w:r>
-        <w:t>located in the application folder</w:t>
-      </w:r>
-      <w:r>
-        <w:t xml:space="preserve">. </w:t>
+        <w:t xml:space="preserve">The file is located in the application folder. </w:t>
       </w:r>
       <w:r>
         <w:t>The skeleton from the program is shown below.</w:t>
@@ -32841,7 +32854,7 @@
 </file>
 
 <file path=customXml/itemProps2.xml><?xml version="1.0" encoding="utf-8"?>
-<ds:datastoreItem xmlns:ds="http://schemas.openxmlformats.org/officeDocument/2006/customXml" ds:itemID="{C3764CEF-14AB-4F92-A098-362BE2F86DB9}">
+<ds:datastoreItem xmlns:ds="http://schemas.openxmlformats.org/officeDocument/2006/customXml" ds:itemID="{24EFE264-104D-4F6E-B3FF-80319D4CCE0F}">
   <ds:schemaRefs>
     <ds:schemaRef ds:uri="http://schemas.openxmlformats.org/officeDocument/2006/bibliography"/>
   </ds:schemaRefs>

</xml_diff>